<commit_message>
casos de uso dentro de alcance
</commit_message>
<xml_diff>
--- a/Documentacion/Etapa de Diseño/Informe de Modelo de Diseño.docx
+++ b/Documentacion/Etapa de Diseño/Informe de Modelo de Diseño.docx
@@ -215,53 +215,33 @@
           <w:sz w:val="32"/>
           <w:szCs w:val="32"/>
         </w:rPr>
-        <w:t xml:space="preserve">Andrés </w:t>
-      </w:r>
-      <w:proofErr w:type="spellStart"/>
-      <w:r>
+        <w:t>Andrés Aldao</w:t>
+      </w:r>
+    </w:p>
+    <w:p>
+      <w:pPr>
+        <w:jc w:val="center"/>
         <w:rPr>
           <w:rFonts w:cstheme="minorHAnsi"/>
           <w:sz w:val="32"/>
           <w:szCs w:val="32"/>
         </w:rPr>
-        <w:t>Aldao</w:t>
-      </w:r>
-      <w:proofErr w:type="spellEnd"/>
-    </w:p>
-    <w:p>
-      <w:pPr>
-        <w:jc w:val="center"/>
+      </w:pPr>
+      <w:r>
         <w:rPr>
           <w:rFonts w:cstheme="minorHAnsi"/>
           <w:sz w:val="32"/>
           <w:szCs w:val="32"/>
         </w:rPr>
-      </w:pPr>
+        <w:t xml:space="preserve">Alejandro </w:t>
+      </w:r>
       <w:r>
         <w:rPr>
           <w:rFonts w:cstheme="minorHAnsi"/>
           <w:sz w:val="32"/>
           <w:szCs w:val="32"/>
         </w:rPr>
-        <w:t xml:space="preserve">Alejandro </w:t>
-      </w:r>
-      <w:proofErr w:type="spellStart"/>
-      <w:r>
-        <w:rPr>
-          <w:rFonts w:cstheme="minorHAnsi"/>
-          <w:sz w:val="32"/>
-          <w:szCs w:val="32"/>
-        </w:rPr>
-        <w:t>Fontes</w:t>
-      </w:r>
-      <w:proofErr w:type="spellEnd"/>
-      <w:r>
-        <w:rPr>
-          <w:rFonts w:cstheme="minorHAnsi"/>
-          <w:sz w:val="32"/>
-          <w:szCs w:val="32"/>
-        </w:rPr>
-        <w:t xml:space="preserve"> </w:t>
+        <w:t xml:space="preserve">Fontes </w:t>
       </w:r>
     </w:p>
     <w:p>
@@ -504,15 +484,7 @@
         </w:numPr>
       </w:pPr>
       <w:r>
-        <w:t xml:space="preserve">Colaboración </w:t>
-      </w:r>
-      <w:proofErr w:type="spellStart"/>
-      <w:r>
-        <w:t>Login</w:t>
-      </w:r>
-      <w:proofErr w:type="spellEnd"/>
-      <w:r>
-        <w:t xml:space="preserve"> Web</w:t>
+        <w:t>Realización de casos de uso</w:t>
       </w:r>
     </w:p>
     <w:p/>
@@ -524,13 +496,8 @@
           <w:numId w:val="1"/>
         </w:numPr>
       </w:pPr>
-      <w:proofErr w:type="spellStart"/>
-      <w:r>
-        <w:t>Login</w:t>
-      </w:r>
-      <w:proofErr w:type="spellEnd"/>
-      <w:r>
-        <w:t xml:space="preserve"> web</w:t>
+      <w:r>
+        <w:t>Colaboracion Login</w:t>
       </w:r>
     </w:p>
     <w:p/>

</xml_diff>

<commit_message>
diagramas de diseño de cu logout y otros
</commit_message>
<xml_diff>
--- a/Documentacion/Etapa de Diseño/Informe de Modelo de Diseño.docx
+++ b/Documentacion/Etapa de Diseño/Informe de Modelo de Diseño.docx
@@ -424,16 +424,1412 @@
           </w:r>
         </w:p>
         <w:p>
-          <w:fldSimple w:instr=" TOC \o &quot;1-3&quot; \h \z \u ">
-            <w:r>
-              <w:rPr>
-                <w:b/>
-                <w:bCs/>
-                <w:noProof/>
-              </w:rPr>
-              <w:t>No se encontraron elementos de tabla de contenido.</w:t>
-            </w:r>
-          </w:fldSimple>
+          <w:pPr>
+            <w:pStyle w:val="TDC1"/>
+            <w:tabs>
+              <w:tab w:val="left" w:pos="440"/>
+              <w:tab w:val="right" w:leader="dot" w:pos="8494"/>
+            </w:tabs>
+            <w:rPr>
+              <w:noProof/>
+            </w:rPr>
+          </w:pPr>
+          <w:r>
+            <w:fldChar w:fldCharType="begin"/>
+          </w:r>
+          <w:r>
+            <w:instrText xml:space="preserve"> TOC \o "1-3" \h \z \u </w:instrText>
+          </w:r>
+          <w:r>
+            <w:fldChar w:fldCharType="separate"/>
+          </w:r>
+          <w:hyperlink w:anchor="_Toc370079624" w:history="1">
+            <w:r>
+              <w:rPr>
+                <w:rStyle w:val="Hipervnculo"/>
+                <w:noProof/>
+              </w:rPr>
+              <w:t>1.</w:t>
+            </w:r>
+            <w:r>
+              <w:rPr>
+                <w:noProof/>
+              </w:rPr>
+              <w:tab/>
+            </w:r>
+            <w:r>
+              <w:rPr>
+                <w:rStyle w:val="Hipervnculo"/>
+                <w:noProof/>
+              </w:rPr>
+              <w:t>Introducción</w:t>
+            </w:r>
+            <w:r>
+              <w:rPr>
+                <w:noProof/>
+                <w:webHidden/>
+              </w:rPr>
+              <w:tab/>
+            </w:r>
+            <w:r>
+              <w:rPr>
+                <w:noProof/>
+                <w:webHidden/>
+              </w:rPr>
+              <w:fldChar w:fldCharType="begin"/>
+            </w:r>
+            <w:r>
+              <w:rPr>
+                <w:noProof/>
+                <w:webHidden/>
+              </w:rPr>
+              <w:instrText xml:space="preserve"> PAGEREF _Toc370079624 \h </w:instrText>
+            </w:r>
+            <w:r>
+              <w:rPr>
+                <w:noProof/>
+                <w:webHidden/>
+              </w:rPr>
+            </w:r>
+            <w:r>
+              <w:rPr>
+                <w:noProof/>
+                <w:webHidden/>
+              </w:rPr>
+              <w:fldChar w:fldCharType="separate"/>
+            </w:r>
+            <w:r>
+              <w:rPr>
+                <w:noProof/>
+                <w:webHidden/>
+              </w:rPr>
+              <w:t>3</w:t>
+            </w:r>
+            <w:r>
+              <w:rPr>
+                <w:noProof/>
+                <w:webHidden/>
+              </w:rPr>
+              <w:fldChar w:fldCharType="end"/>
+            </w:r>
+          </w:hyperlink>
+        </w:p>
+        <w:p>
+          <w:pPr>
+            <w:pStyle w:val="TDC2"/>
+            <w:tabs>
+              <w:tab w:val="left" w:pos="880"/>
+              <w:tab w:val="right" w:leader="dot" w:pos="8494"/>
+            </w:tabs>
+            <w:rPr>
+              <w:noProof/>
+            </w:rPr>
+          </w:pPr>
+          <w:hyperlink w:anchor="_Toc370079625" w:history="1">
+            <w:r>
+              <w:rPr>
+                <w:rStyle w:val="Hipervnculo"/>
+                <w:noProof/>
+              </w:rPr>
+              <w:t>1.1.</w:t>
+            </w:r>
+            <w:r>
+              <w:rPr>
+                <w:noProof/>
+              </w:rPr>
+              <w:tab/>
+            </w:r>
+            <w:r>
+              <w:rPr>
+                <w:rStyle w:val="Hipervnculo"/>
+                <w:noProof/>
+              </w:rPr>
+              <w:t>Propósito</w:t>
+            </w:r>
+            <w:r>
+              <w:rPr>
+                <w:noProof/>
+                <w:webHidden/>
+              </w:rPr>
+              <w:tab/>
+            </w:r>
+            <w:r>
+              <w:rPr>
+                <w:noProof/>
+                <w:webHidden/>
+              </w:rPr>
+              <w:fldChar w:fldCharType="begin"/>
+            </w:r>
+            <w:r>
+              <w:rPr>
+                <w:noProof/>
+                <w:webHidden/>
+              </w:rPr>
+              <w:instrText xml:space="preserve"> PAGEREF _Toc370079625 \h </w:instrText>
+            </w:r>
+            <w:r>
+              <w:rPr>
+                <w:noProof/>
+                <w:webHidden/>
+              </w:rPr>
+            </w:r>
+            <w:r>
+              <w:rPr>
+                <w:noProof/>
+                <w:webHidden/>
+              </w:rPr>
+              <w:fldChar w:fldCharType="separate"/>
+            </w:r>
+            <w:r>
+              <w:rPr>
+                <w:noProof/>
+                <w:webHidden/>
+              </w:rPr>
+              <w:t>3</w:t>
+            </w:r>
+            <w:r>
+              <w:rPr>
+                <w:noProof/>
+                <w:webHidden/>
+              </w:rPr>
+              <w:fldChar w:fldCharType="end"/>
+            </w:r>
+          </w:hyperlink>
+        </w:p>
+        <w:p>
+          <w:pPr>
+            <w:pStyle w:val="TDC2"/>
+            <w:tabs>
+              <w:tab w:val="left" w:pos="880"/>
+              <w:tab w:val="right" w:leader="dot" w:pos="8494"/>
+            </w:tabs>
+            <w:rPr>
+              <w:noProof/>
+            </w:rPr>
+          </w:pPr>
+          <w:hyperlink w:anchor="_Toc370079626" w:history="1">
+            <w:r>
+              <w:rPr>
+                <w:rStyle w:val="Hipervnculo"/>
+                <w:noProof/>
+              </w:rPr>
+              <w:t>1.2.</w:t>
+            </w:r>
+            <w:r>
+              <w:rPr>
+                <w:noProof/>
+              </w:rPr>
+              <w:tab/>
+            </w:r>
+            <w:r>
+              <w:rPr>
+                <w:rStyle w:val="Hipervnculo"/>
+                <w:noProof/>
+              </w:rPr>
+              <w:t>Alcance</w:t>
+            </w:r>
+            <w:r>
+              <w:rPr>
+                <w:noProof/>
+                <w:webHidden/>
+              </w:rPr>
+              <w:tab/>
+            </w:r>
+            <w:r>
+              <w:rPr>
+                <w:noProof/>
+                <w:webHidden/>
+              </w:rPr>
+              <w:fldChar w:fldCharType="begin"/>
+            </w:r>
+            <w:r>
+              <w:rPr>
+                <w:noProof/>
+                <w:webHidden/>
+              </w:rPr>
+              <w:instrText xml:space="preserve"> PAGEREF _Toc370079626 \h </w:instrText>
+            </w:r>
+            <w:r>
+              <w:rPr>
+                <w:noProof/>
+                <w:webHidden/>
+              </w:rPr>
+            </w:r>
+            <w:r>
+              <w:rPr>
+                <w:noProof/>
+                <w:webHidden/>
+              </w:rPr>
+              <w:fldChar w:fldCharType="separate"/>
+            </w:r>
+            <w:r>
+              <w:rPr>
+                <w:noProof/>
+                <w:webHidden/>
+              </w:rPr>
+              <w:t>3</w:t>
+            </w:r>
+            <w:r>
+              <w:rPr>
+                <w:noProof/>
+                <w:webHidden/>
+              </w:rPr>
+              <w:fldChar w:fldCharType="end"/>
+            </w:r>
+          </w:hyperlink>
+        </w:p>
+        <w:p>
+          <w:pPr>
+            <w:pStyle w:val="TDC2"/>
+            <w:tabs>
+              <w:tab w:val="left" w:pos="880"/>
+              <w:tab w:val="right" w:leader="dot" w:pos="8494"/>
+            </w:tabs>
+            <w:rPr>
+              <w:noProof/>
+            </w:rPr>
+          </w:pPr>
+          <w:hyperlink w:anchor="_Toc370079627" w:history="1">
+            <w:r>
+              <w:rPr>
+                <w:rStyle w:val="Hipervnculo"/>
+                <w:noProof/>
+              </w:rPr>
+              <w:t>1.3.</w:t>
+            </w:r>
+            <w:r>
+              <w:rPr>
+                <w:noProof/>
+              </w:rPr>
+              <w:tab/>
+            </w:r>
+            <w:r>
+              <w:rPr>
+                <w:rStyle w:val="Hipervnculo"/>
+                <w:noProof/>
+              </w:rPr>
+              <w:t>Estructura del documento</w:t>
+            </w:r>
+            <w:r>
+              <w:rPr>
+                <w:noProof/>
+                <w:webHidden/>
+              </w:rPr>
+              <w:tab/>
+            </w:r>
+            <w:r>
+              <w:rPr>
+                <w:noProof/>
+                <w:webHidden/>
+              </w:rPr>
+              <w:fldChar w:fldCharType="begin"/>
+            </w:r>
+            <w:r>
+              <w:rPr>
+                <w:noProof/>
+                <w:webHidden/>
+              </w:rPr>
+              <w:instrText xml:space="preserve"> PAGEREF _Toc370079627 \h </w:instrText>
+            </w:r>
+            <w:r>
+              <w:rPr>
+                <w:noProof/>
+                <w:webHidden/>
+              </w:rPr>
+            </w:r>
+            <w:r>
+              <w:rPr>
+                <w:noProof/>
+                <w:webHidden/>
+              </w:rPr>
+              <w:fldChar w:fldCharType="separate"/>
+            </w:r>
+            <w:r>
+              <w:rPr>
+                <w:noProof/>
+                <w:webHidden/>
+              </w:rPr>
+              <w:t>3</w:t>
+            </w:r>
+            <w:r>
+              <w:rPr>
+                <w:noProof/>
+                <w:webHidden/>
+              </w:rPr>
+              <w:fldChar w:fldCharType="end"/>
+            </w:r>
+          </w:hyperlink>
+        </w:p>
+        <w:p>
+          <w:pPr>
+            <w:pStyle w:val="TDC1"/>
+            <w:tabs>
+              <w:tab w:val="left" w:pos="440"/>
+              <w:tab w:val="right" w:leader="dot" w:pos="8494"/>
+            </w:tabs>
+            <w:rPr>
+              <w:noProof/>
+            </w:rPr>
+          </w:pPr>
+          <w:hyperlink w:anchor="_Toc370079628" w:history="1">
+            <w:r>
+              <w:rPr>
+                <w:rStyle w:val="Hipervnculo"/>
+                <w:noProof/>
+              </w:rPr>
+              <w:t>2.</w:t>
+            </w:r>
+            <w:r>
+              <w:rPr>
+                <w:noProof/>
+              </w:rPr>
+              <w:tab/>
+            </w:r>
+            <w:r>
+              <w:rPr>
+                <w:rStyle w:val="Hipervnculo"/>
+                <w:noProof/>
+              </w:rPr>
+              <w:t>Realización de casos de uso</w:t>
+            </w:r>
+            <w:r>
+              <w:rPr>
+                <w:noProof/>
+                <w:webHidden/>
+              </w:rPr>
+              <w:tab/>
+            </w:r>
+            <w:r>
+              <w:rPr>
+                <w:noProof/>
+                <w:webHidden/>
+              </w:rPr>
+              <w:fldChar w:fldCharType="begin"/>
+            </w:r>
+            <w:r>
+              <w:rPr>
+                <w:noProof/>
+                <w:webHidden/>
+              </w:rPr>
+              <w:instrText xml:space="preserve"> PAGEREF _Toc370079628 \h </w:instrText>
+            </w:r>
+            <w:r>
+              <w:rPr>
+                <w:noProof/>
+                <w:webHidden/>
+              </w:rPr>
+            </w:r>
+            <w:r>
+              <w:rPr>
+                <w:noProof/>
+                <w:webHidden/>
+              </w:rPr>
+              <w:fldChar w:fldCharType="separate"/>
+            </w:r>
+            <w:r>
+              <w:rPr>
+                <w:noProof/>
+                <w:webHidden/>
+              </w:rPr>
+              <w:t>3</w:t>
+            </w:r>
+            <w:r>
+              <w:rPr>
+                <w:noProof/>
+                <w:webHidden/>
+              </w:rPr>
+              <w:fldChar w:fldCharType="end"/>
+            </w:r>
+          </w:hyperlink>
+        </w:p>
+        <w:p>
+          <w:pPr>
+            <w:pStyle w:val="TDC2"/>
+            <w:tabs>
+              <w:tab w:val="left" w:pos="880"/>
+              <w:tab w:val="right" w:leader="dot" w:pos="8494"/>
+            </w:tabs>
+            <w:rPr>
+              <w:noProof/>
+            </w:rPr>
+          </w:pPr>
+          <w:hyperlink w:anchor="_Toc370079629" w:history="1">
+            <w:r>
+              <w:rPr>
+                <w:rStyle w:val="Hipervnculo"/>
+                <w:noProof/>
+              </w:rPr>
+              <w:t>2.1.</w:t>
+            </w:r>
+            <w:r>
+              <w:rPr>
+                <w:noProof/>
+              </w:rPr>
+              <w:tab/>
+            </w:r>
+            <w:r>
+              <w:rPr>
+                <w:rStyle w:val="Hipervnculo"/>
+                <w:noProof/>
+              </w:rPr>
+              <w:t>Colaboración Login - Logout</w:t>
+            </w:r>
+            <w:r>
+              <w:rPr>
+                <w:noProof/>
+                <w:webHidden/>
+              </w:rPr>
+              <w:tab/>
+            </w:r>
+            <w:r>
+              <w:rPr>
+                <w:noProof/>
+                <w:webHidden/>
+              </w:rPr>
+              <w:fldChar w:fldCharType="begin"/>
+            </w:r>
+            <w:r>
+              <w:rPr>
+                <w:noProof/>
+                <w:webHidden/>
+              </w:rPr>
+              <w:instrText xml:space="preserve"> PAGEREF _Toc370079629 \h </w:instrText>
+            </w:r>
+            <w:r>
+              <w:rPr>
+                <w:noProof/>
+                <w:webHidden/>
+              </w:rPr>
+            </w:r>
+            <w:r>
+              <w:rPr>
+                <w:noProof/>
+                <w:webHidden/>
+              </w:rPr>
+              <w:fldChar w:fldCharType="separate"/>
+            </w:r>
+            <w:r>
+              <w:rPr>
+                <w:noProof/>
+                <w:webHidden/>
+              </w:rPr>
+              <w:t>3</w:t>
+            </w:r>
+            <w:r>
+              <w:rPr>
+                <w:noProof/>
+                <w:webHidden/>
+              </w:rPr>
+              <w:fldChar w:fldCharType="end"/>
+            </w:r>
+          </w:hyperlink>
+        </w:p>
+        <w:p>
+          <w:pPr>
+            <w:pStyle w:val="TDC3"/>
+            <w:tabs>
+              <w:tab w:val="left" w:pos="1320"/>
+              <w:tab w:val="right" w:leader="dot" w:pos="8494"/>
+            </w:tabs>
+            <w:rPr>
+              <w:noProof/>
+            </w:rPr>
+          </w:pPr>
+          <w:hyperlink w:anchor="_Toc370079630" w:history="1">
+            <w:r>
+              <w:rPr>
+                <w:rStyle w:val="Hipervnculo"/>
+                <w:noProof/>
+              </w:rPr>
+              <w:t>2.1.1.</w:t>
+            </w:r>
+            <w:r>
+              <w:rPr>
+                <w:noProof/>
+              </w:rPr>
+              <w:tab/>
+            </w:r>
+            <w:r>
+              <w:rPr>
+                <w:rStyle w:val="Hipervnculo"/>
+                <w:noProof/>
+              </w:rPr>
+              <w:t>Estructura</w:t>
+            </w:r>
+            <w:r>
+              <w:rPr>
+                <w:noProof/>
+                <w:webHidden/>
+              </w:rPr>
+              <w:tab/>
+            </w:r>
+            <w:r>
+              <w:rPr>
+                <w:noProof/>
+                <w:webHidden/>
+              </w:rPr>
+              <w:fldChar w:fldCharType="begin"/>
+            </w:r>
+            <w:r>
+              <w:rPr>
+                <w:noProof/>
+                <w:webHidden/>
+              </w:rPr>
+              <w:instrText xml:space="preserve"> PAGEREF _Toc370079630 \h </w:instrText>
+            </w:r>
+            <w:r>
+              <w:rPr>
+                <w:noProof/>
+                <w:webHidden/>
+              </w:rPr>
+            </w:r>
+            <w:r>
+              <w:rPr>
+                <w:noProof/>
+                <w:webHidden/>
+              </w:rPr>
+              <w:fldChar w:fldCharType="separate"/>
+            </w:r>
+            <w:r>
+              <w:rPr>
+                <w:noProof/>
+                <w:webHidden/>
+              </w:rPr>
+              <w:t>4</w:t>
+            </w:r>
+            <w:r>
+              <w:rPr>
+                <w:noProof/>
+                <w:webHidden/>
+              </w:rPr>
+              <w:fldChar w:fldCharType="end"/>
+            </w:r>
+          </w:hyperlink>
+        </w:p>
+        <w:p>
+          <w:pPr>
+            <w:pStyle w:val="TDC3"/>
+            <w:tabs>
+              <w:tab w:val="left" w:pos="1320"/>
+              <w:tab w:val="right" w:leader="dot" w:pos="8494"/>
+            </w:tabs>
+            <w:rPr>
+              <w:noProof/>
+            </w:rPr>
+          </w:pPr>
+          <w:hyperlink w:anchor="_Toc370079631" w:history="1">
+            <w:r>
+              <w:rPr>
+                <w:rStyle w:val="Hipervnculo"/>
+                <w:noProof/>
+              </w:rPr>
+              <w:t>2.1.2.</w:t>
+            </w:r>
+            <w:r>
+              <w:rPr>
+                <w:noProof/>
+              </w:rPr>
+              <w:tab/>
+            </w:r>
+            <w:r>
+              <w:rPr>
+                <w:rStyle w:val="Hipervnculo"/>
+                <w:noProof/>
+              </w:rPr>
+              <w:t>Interacciones</w:t>
+            </w:r>
+            <w:r>
+              <w:rPr>
+                <w:noProof/>
+                <w:webHidden/>
+              </w:rPr>
+              <w:tab/>
+            </w:r>
+            <w:r>
+              <w:rPr>
+                <w:noProof/>
+                <w:webHidden/>
+              </w:rPr>
+              <w:fldChar w:fldCharType="begin"/>
+            </w:r>
+            <w:r>
+              <w:rPr>
+                <w:noProof/>
+                <w:webHidden/>
+              </w:rPr>
+              <w:instrText xml:space="preserve"> PAGEREF _Toc370079631 \h </w:instrText>
+            </w:r>
+            <w:r>
+              <w:rPr>
+                <w:noProof/>
+                <w:webHidden/>
+              </w:rPr>
+            </w:r>
+            <w:r>
+              <w:rPr>
+                <w:noProof/>
+                <w:webHidden/>
+              </w:rPr>
+              <w:fldChar w:fldCharType="separate"/>
+            </w:r>
+            <w:r>
+              <w:rPr>
+                <w:noProof/>
+                <w:webHidden/>
+              </w:rPr>
+              <w:t>4</w:t>
+            </w:r>
+            <w:r>
+              <w:rPr>
+                <w:noProof/>
+                <w:webHidden/>
+              </w:rPr>
+              <w:fldChar w:fldCharType="end"/>
+            </w:r>
+          </w:hyperlink>
+        </w:p>
+        <w:p>
+          <w:pPr>
+            <w:pStyle w:val="TDC3"/>
+            <w:tabs>
+              <w:tab w:val="left" w:pos="1320"/>
+              <w:tab w:val="right" w:leader="dot" w:pos="8494"/>
+            </w:tabs>
+            <w:rPr>
+              <w:noProof/>
+            </w:rPr>
+          </w:pPr>
+          <w:hyperlink w:anchor="_Toc370079632" w:history="1">
+            <w:r>
+              <w:rPr>
+                <w:rStyle w:val="Hipervnculo"/>
+                <w:noProof/>
+              </w:rPr>
+              <w:t>2.1.3.</w:t>
+            </w:r>
+            <w:r>
+              <w:rPr>
+                <w:noProof/>
+              </w:rPr>
+              <w:tab/>
+            </w:r>
+            <w:r>
+              <w:rPr>
+                <w:rStyle w:val="Hipervnculo"/>
+                <w:noProof/>
+              </w:rPr>
+              <w:t>Notas de implementación</w:t>
+            </w:r>
+            <w:r>
+              <w:rPr>
+                <w:noProof/>
+                <w:webHidden/>
+              </w:rPr>
+              <w:tab/>
+            </w:r>
+            <w:r>
+              <w:rPr>
+                <w:noProof/>
+                <w:webHidden/>
+              </w:rPr>
+              <w:fldChar w:fldCharType="begin"/>
+            </w:r>
+            <w:r>
+              <w:rPr>
+                <w:noProof/>
+                <w:webHidden/>
+              </w:rPr>
+              <w:instrText xml:space="preserve"> PAGEREF _Toc370079632 \h </w:instrText>
+            </w:r>
+            <w:r>
+              <w:rPr>
+                <w:noProof/>
+                <w:webHidden/>
+              </w:rPr>
+            </w:r>
+            <w:r>
+              <w:rPr>
+                <w:noProof/>
+                <w:webHidden/>
+              </w:rPr>
+              <w:fldChar w:fldCharType="separate"/>
+            </w:r>
+            <w:r>
+              <w:rPr>
+                <w:noProof/>
+                <w:webHidden/>
+              </w:rPr>
+              <w:t>5</w:t>
+            </w:r>
+            <w:r>
+              <w:rPr>
+                <w:noProof/>
+                <w:webHidden/>
+              </w:rPr>
+              <w:fldChar w:fldCharType="end"/>
+            </w:r>
+          </w:hyperlink>
+        </w:p>
+        <w:p>
+          <w:pPr>
+            <w:pStyle w:val="TDC2"/>
+            <w:tabs>
+              <w:tab w:val="left" w:pos="880"/>
+              <w:tab w:val="right" w:leader="dot" w:pos="8494"/>
+            </w:tabs>
+            <w:rPr>
+              <w:noProof/>
+            </w:rPr>
+          </w:pPr>
+          <w:hyperlink w:anchor="_Toc370079633" w:history="1">
+            <w:r>
+              <w:rPr>
+                <w:rStyle w:val="Hipervnculo"/>
+                <w:noProof/>
+              </w:rPr>
+              <w:t>2.2.</w:t>
+            </w:r>
+            <w:r>
+              <w:rPr>
+                <w:noProof/>
+              </w:rPr>
+              <w:tab/>
+            </w:r>
+            <w:r>
+              <w:rPr>
+                <w:rStyle w:val="Hipervnculo"/>
+                <w:noProof/>
+              </w:rPr>
+              <w:t>Colaboración Buscar contenidos</w:t>
+            </w:r>
+            <w:r>
+              <w:rPr>
+                <w:noProof/>
+                <w:webHidden/>
+              </w:rPr>
+              <w:tab/>
+            </w:r>
+            <w:r>
+              <w:rPr>
+                <w:noProof/>
+                <w:webHidden/>
+              </w:rPr>
+              <w:fldChar w:fldCharType="begin"/>
+            </w:r>
+            <w:r>
+              <w:rPr>
+                <w:noProof/>
+                <w:webHidden/>
+              </w:rPr>
+              <w:instrText xml:space="preserve"> PAGEREF _Toc370079633 \h </w:instrText>
+            </w:r>
+            <w:r>
+              <w:rPr>
+                <w:noProof/>
+                <w:webHidden/>
+              </w:rPr>
+            </w:r>
+            <w:r>
+              <w:rPr>
+                <w:noProof/>
+                <w:webHidden/>
+              </w:rPr>
+              <w:fldChar w:fldCharType="separate"/>
+            </w:r>
+            <w:r>
+              <w:rPr>
+                <w:noProof/>
+                <w:webHidden/>
+              </w:rPr>
+              <w:t>5</w:t>
+            </w:r>
+            <w:r>
+              <w:rPr>
+                <w:noProof/>
+                <w:webHidden/>
+              </w:rPr>
+              <w:fldChar w:fldCharType="end"/>
+            </w:r>
+          </w:hyperlink>
+        </w:p>
+        <w:p>
+          <w:pPr>
+            <w:pStyle w:val="TDC3"/>
+            <w:tabs>
+              <w:tab w:val="left" w:pos="1320"/>
+              <w:tab w:val="right" w:leader="dot" w:pos="8494"/>
+            </w:tabs>
+            <w:rPr>
+              <w:noProof/>
+            </w:rPr>
+          </w:pPr>
+          <w:hyperlink w:anchor="_Toc370079634" w:history="1">
+            <w:r>
+              <w:rPr>
+                <w:rStyle w:val="Hipervnculo"/>
+                <w:noProof/>
+              </w:rPr>
+              <w:t>2.2.1.</w:t>
+            </w:r>
+            <w:r>
+              <w:rPr>
+                <w:noProof/>
+              </w:rPr>
+              <w:tab/>
+            </w:r>
+            <w:r>
+              <w:rPr>
+                <w:rStyle w:val="Hipervnculo"/>
+                <w:noProof/>
+              </w:rPr>
+              <w:t>Estructura</w:t>
+            </w:r>
+            <w:r>
+              <w:rPr>
+                <w:noProof/>
+                <w:webHidden/>
+              </w:rPr>
+              <w:tab/>
+            </w:r>
+            <w:r>
+              <w:rPr>
+                <w:noProof/>
+                <w:webHidden/>
+              </w:rPr>
+              <w:fldChar w:fldCharType="begin"/>
+            </w:r>
+            <w:r>
+              <w:rPr>
+                <w:noProof/>
+                <w:webHidden/>
+              </w:rPr>
+              <w:instrText xml:space="preserve"> PAGEREF _Toc370079634 \h </w:instrText>
+            </w:r>
+            <w:r>
+              <w:rPr>
+                <w:noProof/>
+                <w:webHidden/>
+              </w:rPr>
+            </w:r>
+            <w:r>
+              <w:rPr>
+                <w:noProof/>
+                <w:webHidden/>
+              </w:rPr>
+              <w:fldChar w:fldCharType="separate"/>
+            </w:r>
+            <w:r>
+              <w:rPr>
+                <w:noProof/>
+                <w:webHidden/>
+              </w:rPr>
+              <w:t>6</w:t>
+            </w:r>
+            <w:r>
+              <w:rPr>
+                <w:noProof/>
+                <w:webHidden/>
+              </w:rPr>
+              <w:fldChar w:fldCharType="end"/>
+            </w:r>
+          </w:hyperlink>
+        </w:p>
+        <w:p>
+          <w:pPr>
+            <w:pStyle w:val="TDC3"/>
+            <w:tabs>
+              <w:tab w:val="left" w:pos="1320"/>
+              <w:tab w:val="right" w:leader="dot" w:pos="8494"/>
+            </w:tabs>
+            <w:rPr>
+              <w:noProof/>
+            </w:rPr>
+          </w:pPr>
+          <w:hyperlink w:anchor="_Toc370079635" w:history="1">
+            <w:r>
+              <w:rPr>
+                <w:rStyle w:val="Hipervnculo"/>
+                <w:noProof/>
+              </w:rPr>
+              <w:t>2.2.2.</w:t>
+            </w:r>
+            <w:r>
+              <w:rPr>
+                <w:noProof/>
+              </w:rPr>
+              <w:tab/>
+            </w:r>
+            <w:r>
+              <w:rPr>
+                <w:rStyle w:val="Hipervnculo"/>
+                <w:noProof/>
+              </w:rPr>
+              <w:t>Interacciones</w:t>
+            </w:r>
+            <w:r>
+              <w:rPr>
+                <w:noProof/>
+                <w:webHidden/>
+              </w:rPr>
+              <w:tab/>
+            </w:r>
+            <w:r>
+              <w:rPr>
+                <w:noProof/>
+                <w:webHidden/>
+              </w:rPr>
+              <w:fldChar w:fldCharType="begin"/>
+            </w:r>
+            <w:r>
+              <w:rPr>
+                <w:noProof/>
+                <w:webHidden/>
+              </w:rPr>
+              <w:instrText xml:space="preserve"> PAGEREF _Toc370079635 \h </w:instrText>
+            </w:r>
+            <w:r>
+              <w:rPr>
+                <w:noProof/>
+                <w:webHidden/>
+              </w:rPr>
+            </w:r>
+            <w:r>
+              <w:rPr>
+                <w:noProof/>
+                <w:webHidden/>
+              </w:rPr>
+              <w:fldChar w:fldCharType="separate"/>
+            </w:r>
+            <w:r>
+              <w:rPr>
+                <w:noProof/>
+                <w:webHidden/>
+              </w:rPr>
+              <w:t>6</w:t>
+            </w:r>
+            <w:r>
+              <w:rPr>
+                <w:noProof/>
+                <w:webHidden/>
+              </w:rPr>
+              <w:fldChar w:fldCharType="end"/>
+            </w:r>
+          </w:hyperlink>
+        </w:p>
+        <w:p>
+          <w:pPr>
+            <w:pStyle w:val="TDC3"/>
+            <w:tabs>
+              <w:tab w:val="left" w:pos="1320"/>
+              <w:tab w:val="right" w:leader="dot" w:pos="8494"/>
+            </w:tabs>
+            <w:rPr>
+              <w:noProof/>
+            </w:rPr>
+          </w:pPr>
+          <w:hyperlink w:anchor="_Toc370079636" w:history="1">
+            <w:r>
+              <w:rPr>
+                <w:rStyle w:val="Hipervnculo"/>
+                <w:noProof/>
+              </w:rPr>
+              <w:t>1.1.1.</w:t>
+            </w:r>
+            <w:r>
+              <w:rPr>
+                <w:noProof/>
+              </w:rPr>
+              <w:tab/>
+            </w:r>
+            <w:r>
+              <w:rPr>
+                <w:rStyle w:val="Hipervnculo"/>
+                <w:noProof/>
+              </w:rPr>
+              <w:t>Notas de implementación</w:t>
+            </w:r>
+            <w:r>
+              <w:rPr>
+                <w:noProof/>
+                <w:webHidden/>
+              </w:rPr>
+              <w:tab/>
+            </w:r>
+            <w:r>
+              <w:rPr>
+                <w:noProof/>
+                <w:webHidden/>
+              </w:rPr>
+              <w:fldChar w:fldCharType="begin"/>
+            </w:r>
+            <w:r>
+              <w:rPr>
+                <w:noProof/>
+                <w:webHidden/>
+              </w:rPr>
+              <w:instrText xml:space="preserve"> PAGEREF _Toc370079636 \h </w:instrText>
+            </w:r>
+            <w:r>
+              <w:rPr>
+                <w:noProof/>
+                <w:webHidden/>
+              </w:rPr>
+            </w:r>
+            <w:r>
+              <w:rPr>
+                <w:noProof/>
+                <w:webHidden/>
+              </w:rPr>
+              <w:fldChar w:fldCharType="separate"/>
+            </w:r>
+            <w:r>
+              <w:rPr>
+                <w:noProof/>
+                <w:webHidden/>
+              </w:rPr>
+              <w:t>6</w:t>
+            </w:r>
+            <w:r>
+              <w:rPr>
+                <w:noProof/>
+                <w:webHidden/>
+              </w:rPr>
+              <w:fldChar w:fldCharType="end"/>
+            </w:r>
+          </w:hyperlink>
+        </w:p>
+        <w:p>
+          <w:pPr>
+            <w:pStyle w:val="TDC1"/>
+            <w:tabs>
+              <w:tab w:val="left" w:pos="440"/>
+              <w:tab w:val="right" w:leader="dot" w:pos="8494"/>
+            </w:tabs>
+            <w:rPr>
+              <w:noProof/>
+            </w:rPr>
+          </w:pPr>
+          <w:hyperlink w:anchor="_Toc370079637" w:history="1">
+            <w:r>
+              <w:rPr>
+                <w:rStyle w:val="Hipervnculo"/>
+                <w:noProof/>
+              </w:rPr>
+              <w:t>3.</w:t>
+            </w:r>
+            <w:r>
+              <w:rPr>
+                <w:noProof/>
+              </w:rPr>
+              <w:tab/>
+            </w:r>
+            <w:r>
+              <w:rPr>
+                <w:rStyle w:val="Hipervnculo"/>
+                <w:noProof/>
+              </w:rPr>
+              <w:t>Criterios generales</w:t>
+            </w:r>
+            <w:r>
+              <w:rPr>
+                <w:noProof/>
+                <w:webHidden/>
+              </w:rPr>
+              <w:tab/>
+            </w:r>
+            <w:r>
+              <w:rPr>
+                <w:noProof/>
+                <w:webHidden/>
+              </w:rPr>
+              <w:fldChar w:fldCharType="begin"/>
+            </w:r>
+            <w:r>
+              <w:rPr>
+                <w:noProof/>
+                <w:webHidden/>
+              </w:rPr>
+              <w:instrText xml:space="preserve"> PAGEREF _Toc370079637 \h </w:instrText>
+            </w:r>
+            <w:r>
+              <w:rPr>
+                <w:noProof/>
+                <w:webHidden/>
+              </w:rPr>
+            </w:r>
+            <w:r>
+              <w:rPr>
+                <w:noProof/>
+                <w:webHidden/>
+              </w:rPr>
+              <w:fldChar w:fldCharType="separate"/>
+            </w:r>
+            <w:r>
+              <w:rPr>
+                <w:noProof/>
+                <w:webHidden/>
+              </w:rPr>
+              <w:t>6</w:t>
+            </w:r>
+            <w:r>
+              <w:rPr>
+                <w:noProof/>
+                <w:webHidden/>
+              </w:rPr>
+              <w:fldChar w:fldCharType="end"/>
+            </w:r>
+          </w:hyperlink>
+        </w:p>
+        <w:p>
+          <w:pPr>
+            <w:pStyle w:val="TDC3"/>
+            <w:tabs>
+              <w:tab w:val="left" w:pos="1320"/>
+              <w:tab w:val="right" w:leader="dot" w:pos="8494"/>
+            </w:tabs>
+            <w:rPr>
+              <w:noProof/>
+            </w:rPr>
+          </w:pPr>
+          <w:hyperlink w:anchor="_Toc370079638" w:history="1">
+            <w:r>
+              <w:rPr>
+                <w:rStyle w:val="Hipervnculo"/>
+                <w:noProof/>
+              </w:rPr>
+              <w:t>1.1.2.</w:t>
+            </w:r>
+            <w:r>
+              <w:rPr>
+                <w:noProof/>
+              </w:rPr>
+              <w:tab/>
+            </w:r>
+            <w:r>
+              <w:rPr>
+                <w:rStyle w:val="Hipervnculo"/>
+                <w:noProof/>
+              </w:rPr>
+              <w:t>Negocio Factory</w:t>
+            </w:r>
+            <w:r>
+              <w:rPr>
+                <w:noProof/>
+                <w:webHidden/>
+              </w:rPr>
+              <w:tab/>
+            </w:r>
+            <w:r>
+              <w:rPr>
+                <w:noProof/>
+                <w:webHidden/>
+              </w:rPr>
+              <w:fldChar w:fldCharType="begin"/>
+            </w:r>
+            <w:r>
+              <w:rPr>
+                <w:noProof/>
+                <w:webHidden/>
+              </w:rPr>
+              <w:instrText xml:space="preserve"> PAGEREF _Toc370079638 \h </w:instrText>
+            </w:r>
+            <w:r>
+              <w:rPr>
+                <w:noProof/>
+                <w:webHidden/>
+              </w:rPr>
+            </w:r>
+            <w:r>
+              <w:rPr>
+                <w:noProof/>
+                <w:webHidden/>
+              </w:rPr>
+              <w:fldChar w:fldCharType="separate"/>
+            </w:r>
+            <w:r>
+              <w:rPr>
+                <w:noProof/>
+                <w:webHidden/>
+              </w:rPr>
+              <w:t>6</w:t>
+            </w:r>
+            <w:r>
+              <w:rPr>
+                <w:noProof/>
+                <w:webHidden/>
+              </w:rPr>
+              <w:fldChar w:fldCharType="end"/>
+            </w:r>
+          </w:hyperlink>
+        </w:p>
+        <w:p>
+          <w:pPr>
+            <w:pStyle w:val="TDC3"/>
+            <w:tabs>
+              <w:tab w:val="left" w:pos="1320"/>
+              <w:tab w:val="right" w:leader="dot" w:pos="8494"/>
+            </w:tabs>
+            <w:rPr>
+              <w:noProof/>
+            </w:rPr>
+          </w:pPr>
+          <w:hyperlink w:anchor="_Toc370079639" w:history="1">
+            <w:r>
+              <w:rPr>
+                <w:rStyle w:val="Hipervnculo"/>
+                <w:noProof/>
+              </w:rPr>
+              <w:t>1.1.3.</w:t>
+            </w:r>
+            <w:r>
+              <w:rPr>
+                <w:noProof/>
+              </w:rPr>
+              <w:tab/>
+            </w:r>
+            <w:r>
+              <w:rPr>
+                <w:rStyle w:val="Hipervnculo"/>
+                <w:noProof/>
+              </w:rPr>
+              <w:t>Persistencia Factory</w:t>
+            </w:r>
+            <w:r>
+              <w:rPr>
+                <w:noProof/>
+                <w:webHidden/>
+              </w:rPr>
+              <w:tab/>
+            </w:r>
+            <w:r>
+              <w:rPr>
+                <w:noProof/>
+                <w:webHidden/>
+              </w:rPr>
+              <w:fldChar w:fldCharType="begin"/>
+            </w:r>
+            <w:r>
+              <w:rPr>
+                <w:noProof/>
+                <w:webHidden/>
+              </w:rPr>
+              <w:instrText xml:space="preserve"> PAGEREF _Toc370079639 \h </w:instrText>
+            </w:r>
+            <w:r>
+              <w:rPr>
+                <w:noProof/>
+                <w:webHidden/>
+              </w:rPr>
+            </w:r>
+            <w:r>
+              <w:rPr>
+                <w:noProof/>
+                <w:webHidden/>
+              </w:rPr>
+              <w:fldChar w:fldCharType="separate"/>
+            </w:r>
+            <w:r>
+              <w:rPr>
+                <w:noProof/>
+                <w:webHidden/>
+              </w:rPr>
+              <w:t>7</w:t>
+            </w:r>
+            <w:r>
+              <w:rPr>
+                <w:noProof/>
+                <w:webHidden/>
+              </w:rPr>
+              <w:fldChar w:fldCharType="end"/>
+            </w:r>
+          </w:hyperlink>
+        </w:p>
+        <w:p>
+          <w:pPr>
+            <w:pStyle w:val="TDC3"/>
+            <w:tabs>
+              <w:tab w:val="left" w:pos="1320"/>
+              <w:tab w:val="right" w:leader="dot" w:pos="8494"/>
+            </w:tabs>
+            <w:rPr>
+              <w:noProof/>
+            </w:rPr>
+          </w:pPr>
+          <w:hyperlink w:anchor="_Toc370079640" w:history="1">
+            <w:r>
+              <w:rPr>
+                <w:rStyle w:val="Hipervnculo"/>
+                <w:noProof/>
+              </w:rPr>
+              <w:t>1.1.4.</w:t>
+            </w:r>
+            <w:r>
+              <w:rPr>
+                <w:noProof/>
+              </w:rPr>
+              <w:tab/>
+            </w:r>
+            <w:r>
+              <w:rPr>
+                <w:rStyle w:val="Hipervnculo"/>
+                <w:noProof/>
+              </w:rPr>
+              <w:t>DataTypes Factory</w:t>
+            </w:r>
+            <w:r>
+              <w:rPr>
+                <w:noProof/>
+                <w:webHidden/>
+              </w:rPr>
+              <w:tab/>
+            </w:r>
+            <w:r>
+              <w:rPr>
+                <w:noProof/>
+                <w:webHidden/>
+              </w:rPr>
+              <w:fldChar w:fldCharType="begin"/>
+            </w:r>
+            <w:r>
+              <w:rPr>
+                <w:noProof/>
+                <w:webHidden/>
+              </w:rPr>
+              <w:instrText xml:space="preserve"> PAGEREF _Toc370079640 \h </w:instrText>
+            </w:r>
+            <w:r>
+              <w:rPr>
+                <w:noProof/>
+                <w:webHidden/>
+              </w:rPr>
+            </w:r>
+            <w:r>
+              <w:rPr>
+                <w:noProof/>
+                <w:webHidden/>
+              </w:rPr>
+              <w:fldChar w:fldCharType="separate"/>
+            </w:r>
+            <w:r>
+              <w:rPr>
+                <w:noProof/>
+                <w:webHidden/>
+              </w:rPr>
+              <w:t>7</w:t>
+            </w:r>
+            <w:r>
+              <w:rPr>
+                <w:noProof/>
+                <w:webHidden/>
+              </w:rPr>
+              <w:fldChar w:fldCharType="end"/>
+            </w:r>
+          </w:hyperlink>
+        </w:p>
+        <w:p>
+          <w:r>
+            <w:fldChar w:fldCharType="end"/>
+          </w:r>
         </w:p>
       </w:sdtContent>
     </w:sdt>
@@ -450,9 +1846,30 @@
           <w:numId w:val="1"/>
         </w:numPr>
       </w:pPr>
+      <w:bookmarkStart w:id="0" w:name="_Toc370079624"/>
       <w:r>
         <w:lastRenderedPageBreak/>
         <w:t>Introducción</w:t>
+      </w:r>
+      <w:bookmarkEnd w:id="0"/>
+    </w:p>
+    <w:p>
+      <w:pPr>
+        <w:ind w:firstLine="708"/>
+      </w:pPr>
+    </w:p>
+    <w:p>
+      <w:pPr>
+        <w:ind w:firstLine="708"/>
+      </w:pPr>
+      <w:r>
+        <w:t xml:space="preserve">El propósito principal de éste documento es el de dar una visión global del Modelo de Diseño del Servidor de Lógica Central </w:t>
+      </w:r>
+      <w:r>
+        <w:t>así</w:t>
+      </w:r>
+      <w:r>
+        <w:t xml:space="preserve"> como el de los Clientes involucrados que conforman el sistema.</w:t>
       </w:r>
     </w:p>
     <w:p/>
@@ -464,11 +1881,21 @@
           <w:numId w:val="1"/>
         </w:numPr>
       </w:pPr>
+      <w:bookmarkStart w:id="1" w:name="_Toc370079625"/>
       <w:r>
         <w:t>Propósito</w:t>
       </w:r>
+      <w:bookmarkEnd w:id="1"/>
     </w:p>
     <w:p/>
+    <w:p>
+      <w:pPr>
+        <w:ind w:firstLine="708"/>
+      </w:pPr>
+      <w:r>
+        <w:t>El propósito del presente documento es el de detallar el diseño de los componentes que conformar la aplicación a construir, así como los patrones implementados para la solución de los diferentes problemas que se presentaron.</w:t>
+      </w:r>
+    </w:p>
     <w:p>
       <w:pPr>
         <w:pStyle w:val="Ttulo2"/>
@@ -477,11 +1904,21 @@
           <w:numId w:val="1"/>
         </w:numPr>
       </w:pPr>
+      <w:bookmarkStart w:id="2" w:name="_Toc370079626"/>
       <w:r>
         <w:t>Alcance</w:t>
       </w:r>
+      <w:bookmarkEnd w:id="2"/>
     </w:p>
     <w:p/>
+    <w:p>
+      <w:pPr>
+        <w:ind w:firstLine="708"/>
+      </w:pPr>
+      <w:r>
+        <w:t>El informe del Modelo de Diseño presenta una abstracción de la solución lógica al problema. Incluye las colaboraciones que realizan cada uno de los casos de uso del Modelo de Casos de Uso.</w:t>
+      </w:r>
+    </w:p>
     <w:p>
       <w:pPr>
         <w:pStyle w:val="Ttulo2"/>
@@ -490,11 +1927,45 @@
           <w:numId w:val="1"/>
         </w:numPr>
       </w:pPr>
+      <w:bookmarkStart w:id="3" w:name="_Toc370079627"/>
       <w:r>
         <w:t>Estructura del documento</w:t>
       </w:r>
+      <w:bookmarkEnd w:id="3"/>
     </w:p>
     <w:p/>
+    <w:p>
+      <w:pPr>
+        <w:ind w:firstLine="708"/>
+      </w:pPr>
+      <w:r>
+        <w:t xml:space="preserve">En las siguientes secciones se detallan, para cada colaboración de los casos de uso elegidos como críticos, </w:t>
+      </w:r>
+      <w:r>
+        <w:t xml:space="preserve">la estructura necesaria para la realización de </w:t>
+      </w:r>
+      <w:proofErr w:type="gramStart"/>
+      <w:r>
+        <w:t>los mismo</w:t>
+      </w:r>
+      <w:proofErr w:type="gramEnd"/>
+      <w:r>
+        <w:t xml:space="preserve">, </w:t>
+      </w:r>
+      <w:proofErr w:type="spellStart"/>
+      <w:r>
+        <w:t>asi</w:t>
+      </w:r>
+      <w:proofErr w:type="spellEnd"/>
+      <w:r>
+        <w:t xml:space="preserve"> como las interacciones entre los diferentes componentes de diseño. Finalmente se presentan los Criterios generales adoptados para la solución a diversos problemas planteados en el transcurso del diseño y los patrones adoptados.</w:t>
+      </w:r>
+    </w:p>
+    <w:p>
+      <w:r>
+        <w:br w:type="page"/>
+      </w:r>
+    </w:p>
     <w:p>
       <w:pPr>
         <w:pStyle w:val="Ttulo1"/>
@@ -503,9 +1974,12 @@
           <w:numId w:val="1"/>
         </w:numPr>
       </w:pPr>
-      <w:r>
+      <w:bookmarkStart w:id="4" w:name="_Toc370079628"/>
+      <w:r>
+        <w:lastRenderedPageBreak/>
         <w:t>Realización de casos de uso</w:t>
       </w:r>
+      <w:bookmarkEnd w:id="4"/>
     </w:p>
     <w:p/>
     <w:p>
@@ -516,18 +1990,26 @@
           <w:numId w:val="1"/>
         </w:numPr>
       </w:pPr>
+      <w:bookmarkStart w:id="5" w:name="_Toc370079629"/>
+      <w:r>
+        <w:t>Colaboración</w:t>
+      </w:r>
+      <w:r>
+        <w:t xml:space="preserve"> </w:t>
+      </w:r>
       <w:proofErr w:type="spellStart"/>
       <w:r>
-        <w:t>Colaboracion</w:t>
+        <w:t>Login</w:t>
       </w:r>
       <w:proofErr w:type="spellEnd"/>
       <w:r>
-        <w:t xml:space="preserve"> </w:t>
+        <w:t xml:space="preserve"> - </w:t>
       </w:r>
       <w:proofErr w:type="spellStart"/>
       <w:r>
-        <w:t>Login</w:t>
-      </w:r>
+        <w:t>Logout</w:t>
+      </w:r>
+      <w:bookmarkEnd w:id="5"/>
       <w:proofErr w:type="spellEnd"/>
     </w:p>
     <w:p/>
@@ -537,14 +2019,13 @@
       </w:pPr>
       <w:r>
         <w:rPr>
-          <w:rFonts w:ascii="Calibri" w:hAnsi="Calibri" w:cs="Calibri"/>
           <w:noProof/>
         </w:rPr>
         <w:drawing>
           <wp:inline distT="0" distB="0" distL="0" distR="0">
-            <wp:extent cx="1750060" cy="1434465"/>
-            <wp:effectExtent l="19050" t="0" r="2540" b="0"/>
-            <wp:docPr id="2" name="Imagen 1"/>
+            <wp:extent cx="3112173" cy="2033751"/>
+            <wp:effectExtent l="19050" t="0" r="0" b="0"/>
+            <wp:docPr id="4" name="Imagen 1"/>
             <wp:cNvGraphicFramePr>
               <a:graphicFrameLocks xmlns:a="http://schemas.openxmlformats.org/drawingml/2006/main" noChangeAspect="1"/>
             </wp:cNvGraphicFramePr>
@@ -558,7 +2039,7 @@
                     </pic:cNvPicPr>
                   </pic:nvPicPr>
                   <pic:blipFill>
-                    <a:blip r:embed="rId8" cstate="print"/>
+                    <a:blip r:embed="rId8"/>
                     <a:srcRect/>
                     <a:stretch>
                       <a:fillRect/>
@@ -567,7 +2048,7 @@
                   <pic:spPr bwMode="auto">
                     <a:xfrm>
                       <a:off x="0" y="0"/>
-                      <a:ext cx="1750060" cy="1434465"/>
+                      <a:ext cx="3114406" cy="2035210"/>
                     </a:xfrm>
                     <a:prstGeom prst="rect">
                       <a:avLst/>
@@ -591,9 +2072,67 @@
     <w:p>
       <w:pPr>
         <w:pStyle w:val="Ttulo3"/>
-      </w:pPr>
+        <w:numPr>
+          <w:ilvl w:val="2"/>
+          <w:numId w:val="1"/>
+        </w:numPr>
+      </w:pPr>
+      <w:bookmarkStart w:id="6" w:name="_Toc370079630"/>
       <w:r>
         <w:t>Estructura</w:t>
+      </w:r>
+      <w:bookmarkEnd w:id="6"/>
+    </w:p>
+    <w:p>
+      <w:r>
+        <w:rPr>
+          <w:noProof/>
+        </w:rPr>
+        <w:drawing>
+          <wp:inline distT="0" distB="0" distL="0" distR="0">
+            <wp:extent cx="5400040" cy="3972602"/>
+            <wp:effectExtent l="19050" t="0" r="0" b="0"/>
+            <wp:docPr id="5" name="Imagen 4"/>
+            <wp:cNvGraphicFramePr>
+              <a:graphicFrameLocks xmlns:a="http://schemas.openxmlformats.org/drawingml/2006/main" noChangeAspect="1"/>
+            </wp:cNvGraphicFramePr>
+            <a:graphic xmlns:a="http://schemas.openxmlformats.org/drawingml/2006/main">
+              <a:graphicData uri="http://schemas.openxmlformats.org/drawingml/2006/picture">
+                <pic:pic xmlns:pic="http://schemas.openxmlformats.org/drawingml/2006/picture">
+                  <pic:nvPicPr>
+                    <pic:cNvPr id="0" name="Picture 4"/>
+                    <pic:cNvPicPr>
+                      <a:picLocks noChangeAspect="1" noChangeArrowheads="1"/>
+                    </pic:cNvPicPr>
+                  </pic:nvPicPr>
+                  <pic:blipFill>
+                    <a:blip r:embed="rId9"/>
+                    <a:srcRect/>
+                    <a:stretch>
+                      <a:fillRect/>
+                    </a:stretch>
+                  </pic:blipFill>
+                  <pic:spPr bwMode="auto">
+                    <a:xfrm>
+                      <a:off x="0" y="0"/>
+                      <a:ext cx="5400040" cy="3972602"/>
+                    </a:xfrm>
+                    <a:prstGeom prst="rect">
+                      <a:avLst/>
+                    </a:prstGeom>
+                    <a:noFill/>
+                    <a:ln w="9525">
+                      <a:noFill/>
+                      <a:miter lim="800000"/>
+                      <a:headEnd/>
+                      <a:tailEnd/>
+                    </a:ln>
+                  </pic:spPr>
+                </pic:pic>
+              </a:graphicData>
+            </a:graphic>
+          </wp:inline>
+        </w:drawing>
       </w:r>
     </w:p>
     <w:p>
@@ -646,9 +2185,120 @@
     <w:p>
       <w:pPr>
         <w:pStyle w:val="Ttulo3"/>
-      </w:pPr>
-      <w:r>
+        <w:numPr>
+          <w:ilvl w:val="2"/>
+          <w:numId w:val="1"/>
+        </w:numPr>
+      </w:pPr>
+      <w:bookmarkStart w:id="7" w:name="_Toc370079631"/>
+      <w:r>
+        <w:lastRenderedPageBreak/>
         <w:t>Interacciones</w:t>
+      </w:r>
+      <w:bookmarkEnd w:id="7"/>
+    </w:p>
+    <w:p>
+      <w:r>
+        <w:rPr>
+          <w:noProof/>
+        </w:rPr>
+        <w:drawing>
+          <wp:inline distT="0" distB="0" distL="0" distR="0">
+            <wp:extent cx="5400040" cy="1906488"/>
+            <wp:effectExtent l="19050" t="0" r="0" b="0"/>
+            <wp:docPr id="7" name="Imagen 7"/>
+            <wp:cNvGraphicFramePr>
+              <a:graphicFrameLocks xmlns:a="http://schemas.openxmlformats.org/drawingml/2006/main" noChangeAspect="1"/>
+            </wp:cNvGraphicFramePr>
+            <a:graphic xmlns:a="http://schemas.openxmlformats.org/drawingml/2006/main">
+              <a:graphicData uri="http://schemas.openxmlformats.org/drawingml/2006/picture">
+                <pic:pic xmlns:pic="http://schemas.openxmlformats.org/drawingml/2006/picture">
+                  <pic:nvPicPr>
+                    <pic:cNvPr id="0" name="Picture 7"/>
+                    <pic:cNvPicPr>
+                      <a:picLocks noChangeAspect="1" noChangeArrowheads="1"/>
+                    </pic:cNvPicPr>
+                  </pic:nvPicPr>
+                  <pic:blipFill>
+                    <a:blip r:embed="rId10"/>
+                    <a:srcRect/>
+                    <a:stretch>
+                      <a:fillRect/>
+                    </a:stretch>
+                  </pic:blipFill>
+                  <pic:spPr bwMode="auto">
+                    <a:xfrm>
+                      <a:off x="0" y="0"/>
+                      <a:ext cx="5400040" cy="1906488"/>
+                    </a:xfrm>
+                    <a:prstGeom prst="rect">
+                      <a:avLst/>
+                    </a:prstGeom>
+                    <a:noFill/>
+                    <a:ln w="9525">
+                      <a:noFill/>
+                      <a:miter lim="800000"/>
+                      <a:headEnd/>
+                      <a:tailEnd/>
+                    </a:ln>
+                  </pic:spPr>
+                </pic:pic>
+              </a:graphicData>
+            </a:graphic>
+          </wp:inline>
+        </w:drawing>
+      </w:r>
+    </w:p>
+    <w:p>
+      <w:r>
+        <w:rPr>
+          <w:noProof/>
+        </w:rPr>
+        <w:drawing>
+          <wp:inline distT="0" distB="0" distL="0" distR="0">
+            <wp:extent cx="5400040" cy="2425816"/>
+            <wp:effectExtent l="19050" t="0" r="0" b="0"/>
+            <wp:docPr id="10" name="Imagen 10"/>
+            <wp:cNvGraphicFramePr>
+              <a:graphicFrameLocks xmlns:a="http://schemas.openxmlformats.org/drawingml/2006/main" noChangeAspect="1"/>
+            </wp:cNvGraphicFramePr>
+            <a:graphic xmlns:a="http://schemas.openxmlformats.org/drawingml/2006/main">
+              <a:graphicData uri="http://schemas.openxmlformats.org/drawingml/2006/picture">
+                <pic:pic xmlns:pic="http://schemas.openxmlformats.org/drawingml/2006/picture">
+                  <pic:nvPicPr>
+                    <pic:cNvPr id="0" name="Picture 10"/>
+                    <pic:cNvPicPr>
+                      <a:picLocks noChangeAspect="1" noChangeArrowheads="1"/>
+                    </pic:cNvPicPr>
+                  </pic:nvPicPr>
+                  <pic:blipFill>
+                    <a:blip r:embed="rId11"/>
+                    <a:srcRect/>
+                    <a:stretch>
+                      <a:fillRect/>
+                    </a:stretch>
+                  </pic:blipFill>
+                  <pic:spPr bwMode="auto">
+                    <a:xfrm>
+                      <a:off x="0" y="0"/>
+                      <a:ext cx="5400040" cy="2425816"/>
+                    </a:xfrm>
+                    <a:prstGeom prst="rect">
+                      <a:avLst/>
+                    </a:prstGeom>
+                    <a:noFill/>
+                    <a:ln w="9525">
+                      <a:noFill/>
+                      <a:miter lim="800000"/>
+                      <a:headEnd/>
+                      <a:tailEnd/>
+                    </a:ln>
+                  </pic:spPr>
+                </pic:pic>
+              </a:graphicData>
+            </a:graphic>
+          </wp:inline>
+        </w:drawing>
       </w:r>
     </w:p>
     <w:p>
@@ -704,13 +2354,237 @@
     <w:p>
       <w:pPr>
         <w:pStyle w:val="Ttulo3"/>
-      </w:pPr>
+        <w:numPr>
+          <w:ilvl w:val="2"/>
+          <w:numId w:val="1"/>
+        </w:numPr>
+      </w:pPr>
+      <w:bookmarkStart w:id="8" w:name="_Toc370079632"/>
       <w:r>
         <w:t>Notas de implementación</w:t>
       </w:r>
+      <w:bookmarkEnd w:id="8"/>
     </w:p>
     <w:p/>
-    <w:p/>
+    <w:p>
+      <w:pPr>
+        <w:pStyle w:val="Ttulo2"/>
+        <w:numPr>
+          <w:ilvl w:val="1"/>
+          <w:numId w:val="1"/>
+        </w:numPr>
+      </w:pPr>
+      <w:bookmarkStart w:id="9" w:name="_Toc370079633"/>
+      <w:r>
+        <w:t>Colaboración Buscar contenidos</w:t>
+      </w:r>
+      <w:bookmarkEnd w:id="9"/>
+    </w:p>
+    <w:p>
+      <w:pPr>
+        <w:jc w:val="center"/>
+      </w:pPr>
+      <w:r>
+        <w:rPr>
+          <w:noProof/>
+        </w:rPr>
+        <w:drawing>
+          <wp:inline distT="0" distB="0" distL="0" distR="0">
+            <wp:extent cx="2684394" cy="2389002"/>
+            <wp:effectExtent l="19050" t="0" r="1656" b="0"/>
+            <wp:docPr id="13" name="Imagen 13"/>
+            <wp:cNvGraphicFramePr>
+              <a:graphicFrameLocks xmlns:a="http://schemas.openxmlformats.org/drawingml/2006/main" noChangeAspect="1"/>
+            </wp:cNvGraphicFramePr>
+            <a:graphic xmlns:a="http://schemas.openxmlformats.org/drawingml/2006/main">
+              <a:graphicData uri="http://schemas.openxmlformats.org/drawingml/2006/picture">
+                <pic:pic xmlns:pic="http://schemas.openxmlformats.org/drawingml/2006/picture">
+                  <pic:nvPicPr>
+                    <pic:cNvPr id="0" name="Picture 13"/>
+                    <pic:cNvPicPr>
+                      <a:picLocks noChangeAspect="1" noChangeArrowheads="1"/>
+                    </pic:cNvPicPr>
+                  </pic:nvPicPr>
+                  <pic:blipFill>
+                    <a:blip r:embed="rId12"/>
+                    <a:srcRect/>
+                    <a:stretch>
+                      <a:fillRect/>
+                    </a:stretch>
+                  </pic:blipFill>
+                  <pic:spPr bwMode="auto">
+                    <a:xfrm>
+                      <a:off x="0" y="0"/>
+                      <a:ext cx="2685443" cy="2389936"/>
+                    </a:xfrm>
+                    <a:prstGeom prst="rect">
+                      <a:avLst/>
+                    </a:prstGeom>
+                    <a:noFill/>
+                    <a:ln w="9525">
+                      <a:noFill/>
+                      <a:miter lim="800000"/>
+                      <a:headEnd/>
+                      <a:tailEnd/>
+                    </a:ln>
+                  </pic:spPr>
+                </pic:pic>
+              </a:graphicData>
+            </a:graphic>
+          </wp:inline>
+        </w:drawing>
+      </w:r>
+    </w:p>
+    <w:p>
+      <w:pPr>
+        <w:pStyle w:val="Ttulo3"/>
+        <w:numPr>
+          <w:ilvl w:val="2"/>
+          <w:numId w:val="1"/>
+        </w:numPr>
+      </w:pPr>
+      <w:bookmarkStart w:id="10" w:name="_Toc370079634"/>
+      <w:r>
+        <w:lastRenderedPageBreak/>
+        <w:t>Estructura</w:t>
+      </w:r>
+      <w:bookmarkEnd w:id="10"/>
+    </w:p>
+    <w:p>
+      <w:pPr>
+        <w:jc w:val="center"/>
+      </w:pPr>
+      <w:r>
+        <w:rPr>
+          <w:noProof/>
+        </w:rPr>
+        <w:drawing>
+          <wp:inline distT="0" distB="0" distL="0" distR="0">
+            <wp:extent cx="5530961" cy="2400985"/>
+            <wp:effectExtent l="19050" t="0" r="0" b="0"/>
+            <wp:docPr id="16" name="Imagen 16"/>
+            <wp:cNvGraphicFramePr>
+              <a:graphicFrameLocks xmlns:a="http://schemas.openxmlformats.org/drawingml/2006/main" noChangeAspect="1"/>
+            </wp:cNvGraphicFramePr>
+            <a:graphic xmlns:a="http://schemas.openxmlformats.org/drawingml/2006/main">
+              <a:graphicData uri="http://schemas.openxmlformats.org/drawingml/2006/picture">
+                <pic:pic xmlns:pic="http://schemas.openxmlformats.org/drawingml/2006/picture">
+                  <pic:nvPicPr>
+                    <pic:cNvPr id="0" name="Picture 16"/>
+                    <pic:cNvPicPr>
+                      <a:picLocks noChangeAspect="1" noChangeArrowheads="1"/>
+                    </pic:cNvPicPr>
+                  </pic:nvPicPr>
+                  <pic:blipFill>
+                    <a:blip r:embed="rId13"/>
+                    <a:srcRect/>
+                    <a:stretch>
+                      <a:fillRect/>
+                    </a:stretch>
+                  </pic:blipFill>
+                  <pic:spPr bwMode="auto">
+                    <a:xfrm>
+                      <a:off x="0" y="0"/>
+                      <a:ext cx="5527468" cy="2399469"/>
+                    </a:xfrm>
+                    <a:prstGeom prst="rect">
+                      <a:avLst/>
+                    </a:prstGeom>
+                    <a:noFill/>
+                    <a:ln w="9525">
+                      <a:noFill/>
+                      <a:miter lim="800000"/>
+                      <a:headEnd/>
+                      <a:tailEnd/>
+                    </a:ln>
+                  </pic:spPr>
+                </pic:pic>
+              </a:graphicData>
+            </a:graphic>
+          </wp:inline>
+        </w:drawing>
+      </w:r>
+    </w:p>
+    <w:p>
+      <w:pPr>
+        <w:pStyle w:val="Ttulo3"/>
+        <w:numPr>
+          <w:ilvl w:val="2"/>
+          <w:numId w:val="1"/>
+        </w:numPr>
+      </w:pPr>
+      <w:bookmarkStart w:id="11" w:name="_Toc370079635"/>
+      <w:r>
+        <w:t>Interacciones</w:t>
+      </w:r>
+      <w:bookmarkEnd w:id="11"/>
+    </w:p>
+    <w:p>
+      <w:r>
+        <w:rPr>
+          <w:noProof/>
+        </w:rPr>
+        <w:drawing>
+          <wp:inline distT="0" distB="0" distL="0" distR="0">
+            <wp:extent cx="5400040" cy="2308729"/>
+            <wp:effectExtent l="19050" t="0" r="0" b="0"/>
+            <wp:docPr id="19" name="Imagen 19"/>
+            <wp:cNvGraphicFramePr>
+              <a:graphicFrameLocks xmlns:a="http://schemas.openxmlformats.org/drawingml/2006/main" noChangeAspect="1"/>
+            </wp:cNvGraphicFramePr>
+            <a:graphic xmlns:a="http://schemas.openxmlformats.org/drawingml/2006/main">
+              <a:graphicData uri="http://schemas.openxmlformats.org/drawingml/2006/picture">
+                <pic:pic xmlns:pic="http://schemas.openxmlformats.org/drawingml/2006/picture">
+                  <pic:nvPicPr>
+                    <pic:cNvPr id="0" name="Picture 19"/>
+                    <pic:cNvPicPr>
+                      <a:picLocks noChangeAspect="1" noChangeArrowheads="1"/>
+                    </pic:cNvPicPr>
+                  </pic:nvPicPr>
+                  <pic:blipFill>
+                    <a:blip r:embed="rId14"/>
+                    <a:srcRect/>
+                    <a:stretch>
+                      <a:fillRect/>
+                    </a:stretch>
+                  </pic:blipFill>
+                  <pic:spPr bwMode="auto">
+                    <a:xfrm>
+                      <a:off x="0" y="0"/>
+                      <a:ext cx="5400040" cy="2308729"/>
+                    </a:xfrm>
+                    <a:prstGeom prst="rect">
+                      <a:avLst/>
+                    </a:prstGeom>
+                    <a:noFill/>
+                    <a:ln w="9525">
+                      <a:noFill/>
+                      <a:miter lim="800000"/>
+                      <a:headEnd/>
+                      <a:tailEnd/>
+                    </a:ln>
+                  </pic:spPr>
+                </pic:pic>
+              </a:graphicData>
+            </a:graphic>
+          </wp:inline>
+        </w:drawing>
+      </w:r>
+    </w:p>
+    <w:p>
+      <w:pPr>
+        <w:pStyle w:val="Ttulo3"/>
+        <w:numPr>
+          <w:ilvl w:val="2"/>
+          <w:numId w:val="13"/>
+        </w:numPr>
+      </w:pPr>
+      <w:bookmarkStart w:id="12" w:name="_Toc370079636"/>
+      <w:r>
+        <w:t>Notas de implementación</w:t>
+      </w:r>
+      <w:bookmarkEnd w:id="12"/>
+    </w:p>
     <w:p>
       <w:pPr>
         <w:pStyle w:val="Ttulo1"/>
@@ -719,53 +2593,300 @@
           <w:numId w:val="1"/>
         </w:numPr>
       </w:pPr>
+      <w:bookmarkStart w:id="13" w:name="_Toc370079637"/>
+      <w:r>
+        <w:t>Criterios generales</w:t>
+      </w:r>
+      <w:bookmarkEnd w:id="13"/>
+    </w:p>
+    <w:p/>
+    <w:p>
+      <w:pPr>
+        <w:pStyle w:val="Ttulo3"/>
+        <w:numPr>
+          <w:ilvl w:val="2"/>
+          <w:numId w:val="13"/>
+        </w:numPr>
+      </w:pPr>
+      <w:bookmarkStart w:id="14" w:name="_Toc370079638"/>
+      <w:r>
+        <w:t xml:space="preserve">Negocio </w:t>
+      </w:r>
       <w:proofErr w:type="spellStart"/>
       <w:r>
+        <w:t>Factory</w:t>
+      </w:r>
+      <w:bookmarkEnd w:id="14"/>
+      <w:proofErr w:type="spellEnd"/>
+    </w:p>
+    <w:p>
+      <w:r>
+        <w:rPr>
+          <w:noProof/>
+        </w:rPr>
+        <w:drawing>
+          <wp:inline distT="0" distB="0" distL="0" distR="0">
+            <wp:extent cx="5400040" cy="2089070"/>
+            <wp:effectExtent l="19050" t="0" r="0" b="0"/>
+            <wp:docPr id="22" name="Imagen 22"/>
+            <wp:cNvGraphicFramePr>
+              <a:graphicFrameLocks xmlns:a="http://schemas.openxmlformats.org/drawingml/2006/main" noChangeAspect="1"/>
+            </wp:cNvGraphicFramePr>
+            <a:graphic xmlns:a="http://schemas.openxmlformats.org/drawingml/2006/main">
+              <a:graphicData uri="http://schemas.openxmlformats.org/drawingml/2006/picture">
+                <pic:pic xmlns:pic="http://schemas.openxmlformats.org/drawingml/2006/picture">
+                  <pic:nvPicPr>
+                    <pic:cNvPr id="0" name="Picture 22"/>
+                    <pic:cNvPicPr>
+                      <a:picLocks noChangeAspect="1" noChangeArrowheads="1"/>
+                    </pic:cNvPicPr>
+                  </pic:nvPicPr>
+                  <pic:blipFill>
+                    <a:blip r:embed="rId15"/>
+                    <a:srcRect/>
+                    <a:stretch>
+                      <a:fillRect/>
+                    </a:stretch>
+                  </pic:blipFill>
+                  <pic:spPr bwMode="auto">
+                    <a:xfrm>
+                      <a:off x="0" y="0"/>
+                      <a:ext cx="5400040" cy="2089070"/>
+                    </a:xfrm>
+                    <a:prstGeom prst="rect">
+                      <a:avLst/>
+                    </a:prstGeom>
+                    <a:noFill/>
+                    <a:ln w="9525">
+                      <a:noFill/>
+                      <a:miter lim="800000"/>
+                      <a:headEnd/>
+                      <a:tailEnd/>
+                    </a:ln>
+                  </pic:spPr>
+                </pic:pic>
+              </a:graphicData>
+            </a:graphic>
+          </wp:inline>
+        </w:drawing>
+      </w:r>
+    </w:p>
+    <w:p>
+      <w:pPr>
+        <w:pStyle w:val="Ttulo3"/>
+        <w:numPr>
+          <w:ilvl w:val="2"/>
+          <w:numId w:val="13"/>
+        </w:numPr>
+      </w:pPr>
+      <w:bookmarkStart w:id="15" w:name="_Toc370079639"/>
+      <w:r>
         <w:lastRenderedPageBreak/>
-        <w:t>Descomposicion</w:t>
-      </w:r>
+        <w:t xml:space="preserve">Persistencia </w:t>
+      </w:r>
+      <w:proofErr w:type="spellStart"/>
+      <w:r>
+        <w:t>Factory</w:t>
+      </w:r>
+      <w:bookmarkEnd w:id="15"/>
       <w:proofErr w:type="spellEnd"/>
-      <w:r>
-        <w:t xml:space="preserve"> del sistema</w:t>
+    </w:p>
+    <w:p>
+      <w:r>
+        <w:rPr>
+          <w:noProof/>
+        </w:rPr>
+        <w:drawing>
+          <wp:inline distT="0" distB="0" distL="0" distR="0">
+            <wp:extent cx="5400040" cy="2113340"/>
+            <wp:effectExtent l="19050" t="0" r="0" b="0"/>
+            <wp:docPr id="25" name="Imagen 25"/>
+            <wp:cNvGraphicFramePr>
+              <a:graphicFrameLocks xmlns:a="http://schemas.openxmlformats.org/drawingml/2006/main" noChangeAspect="1"/>
+            </wp:cNvGraphicFramePr>
+            <a:graphic xmlns:a="http://schemas.openxmlformats.org/drawingml/2006/main">
+              <a:graphicData uri="http://schemas.openxmlformats.org/drawingml/2006/picture">
+                <pic:pic xmlns:pic="http://schemas.openxmlformats.org/drawingml/2006/picture">
+                  <pic:nvPicPr>
+                    <pic:cNvPr id="0" name="Picture 25"/>
+                    <pic:cNvPicPr>
+                      <a:picLocks noChangeAspect="1" noChangeArrowheads="1"/>
+                    </pic:cNvPicPr>
+                  </pic:nvPicPr>
+                  <pic:blipFill>
+                    <a:blip r:embed="rId16"/>
+                    <a:srcRect/>
+                    <a:stretch>
+                      <a:fillRect/>
+                    </a:stretch>
+                  </pic:blipFill>
+                  <pic:spPr bwMode="auto">
+                    <a:xfrm>
+                      <a:off x="0" y="0"/>
+                      <a:ext cx="5400040" cy="2113340"/>
+                    </a:xfrm>
+                    <a:prstGeom prst="rect">
+                      <a:avLst/>
+                    </a:prstGeom>
+                    <a:noFill/>
+                    <a:ln w="9525">
+                      <a:noFill/>
+                      <a:miter lim="800000"/>
+                      <a:headEnd/>
+                      <a:tailEnd/>
+                    </a:ln>
+                  </pic:spPr>
+                </pic:pic>
+              </a:graphicData>
+            </a:graphic>
+          </wp:inline>
+        </w:drawing>
+      </w:r>
+    </w:p>
+    <w:p>
+      <w:pPr>
+        <w:pStyle w:val="Ttulo3"/>
+        <w:numPr>
+          <w:ilvl w:val="2"/>
+          <w:numId w:val="13"/>
+        </w:numPr>
+      </w:pPr>
+      <w:bookmarkStart w:id="16" w:name="_Toc370079640"/>
+      <w:proofErr w:type="spellStart"/>
+      <w:r>
+        <w:t>DataTypes</w:t>
+      </w:r>
+      <w:proofErr w:type="spellEnd"/>
+      <w:r>
+        <w:t xml:space="preserve"> </w:t>
+      </w:r>
+      <w:proofErr w:type="spellStart"/>
+      <w:r>
+        <w:t>Factory</w:t>
+      </w:r>
+      <w:bookmarkEnd w:id="16"/>
+      <w:proofErr w:type="spellEnd"/>
+    </w:p>
+    <w:p>
+      <w:r>
+        <w:rPr>
+          <w:noProof/>
+        </w:rPr>
+        <w:drawing>
+          <wp:inline distT="0" distB="0" distL="0" distR="0">
+            <wp:extent cx="5400040" cy="3184721"/>
+            <wp:effectExtent l="19050" t="0" r="0" b="0"/>
+            <wp:docPr id="28" name="Imagen 28"/>
+            <wp:cNvGraphicFramePr>
+              <a:graphicFrameLocks xmlns:a="http://schemas.openxmlformats.org/drawingml/2006/main" noChangeAspect="1"/>
+            </wp:cNvGraphicFramePr>
+            <a:graphic xmlns:a="http://schemas.openxmlformats.org/drawingml/2006/main">
+              <a:graphicData uri="http://schemas.openxmlformats.org/drawingml/2006/picture">
+                <pic:pic xmlns:pic="http://schemas.openxmlformats.org/drawingml/2006/picture">
+                  <pic:nvPicPr>
+                    <pic:cNvPr id="0" name="Picture 28"/>
+                    <pic:cNvPicPr>
+                      <a:picLocks noChangeAspect="1" noChangeArrowheads="1"/>
+                    </pic:cNvPicPr>
+                  </pic:nvPicPr>
+                  <pic:blipFill>
+                    <a:blip r:embed="rId17"/>
+                    <a:srcRect/>
+                    <a:stretch>
+                      <a:fillRect/>
+                    </a:stretch>
+                  </pic:blipFill>
+                  <pic:spPr bwMode="auto">
+                    <a:xfrm>
+                      <a:off x="0" y="0"/>
+                      <a:ext cx="5400040" cy="3184721"/>
+                    </a:xfrm>
+                    <a:prstGeom prst="rect">
+                      <a:avLst/>
+                    </a:prstGeom>
+                    <a:noFill/>
+                    <a:ln w="9525">
+                      <a:noFill/>
+                      <a:miter lim="800000"/>
+                      <a:headEnd/>
+                      <a:tailEnd/>
+                    </a:ln>
+                  </pic:spPr>
+                </pic:pic>
+              </a:graphicData>
+            </a:graphic>
+          </wp:inline>
+        </w:drawing>
       </w:r>
     </w:p>
     <w:p/>
     <w:p>
       <w:pPr>
-        <w:pStyle w:val="Ttulo2"/>
-      </w:pPr>
-      <w:proofErr w:type="spellStart"/>
-      <w:r>
-        <w:t>Vision</w:t>
-      </w:r>
-      <w:proofErr w:type="spellEnd"/>
-      <w:r>
-        <w:t xml:space="preserve"> general</w:t>
+        <w:pStyle w:val="Ttulo3"/>
+        <w:numPr>
+          <w:ilvl w:val="2"/>
+          <w:numId w:val="15"/>
+        </w:numPr>
+      </w:pPr>
+      <w:r>
+        <w:lastRenderedPageBreak/>
+        <w:t>Manejo de sesión</w:t>
+      </w:r>
+    </w:p>
+    <w:p>
+      <w:r>
+        <w:rPr>
+          <w:noProof/>
+        </w:rPr>
+        <w:drawing>
+          <wp:inline distT="0" distB="0" distL="0" distR="0">
+            <wp:extent cx="5400040" cy="2779907"/>
+            <wp:effectExtent l="19050" t="0" r="0" b="0"/>
+            <wp:docPr id="31" name="Imagen 31"/>
+            <wp:cNvGraphicFramePr>
+              <a:graphicFrameLocks xmlns:a="http://schemas.openxmlformats.org/drawingml/2006/main" noChangeAspect="1"/>
+            </wp:cNvGraphicFramePr>
+            <a:graphic xmlns:a="http://schemas.openxmlformats.org/drawingml/2006/main">
+              <a:graphicData uri="http://schemas.openxmlformats.org/drawingml/2006/picture">
+                <pic:pic xmlns:pic="http://schemas.openxmlformats.org/drawingml/2006/picture">
+                  <pic:nvPicPr>
+                    <pic:cNvPr id="0" name="Picture 31"/>
+                    <pic:cNvPicPr>
+                      <a:picLocks noChangeAspect="1" noChangeArrowheads="1"/>
+                    </pic:cNvPicPr>
+                  </pic:nvPicPr>
+                  <pic:blipFill>
+                    <a:blip r:embed="rId18"/>
+                    <a:srcRect/>
+                    <a:stretch>
+                      <a:fillRect/>
+                    </a:stretch>
+                  </pic:blipFill>
+                  <pic:spPr bwMode="auto">
+                    <a:xfrm>
+                      <a:off x="0" y="0"/>
+                      <a:ext cx="5400040" cy="2779907"/>
+                    </a:xfrm>
+                    <a:prstGeom prst="rect">
+                      <a:avLst/>
+                    </a:prstGeom>
+                    <a:noFill/>
+                    <a:ln w="9525">
+                      <a:noFill/>
+                      <a:miter lim="800000"/>
+                      <a:headEnd/>
+                      <a:tailEnd/>
+                    </a:ln>
+                  </pic:spPr>
+                </pic:pic>
+              </a:graphicData>
+            </a:graphic>
+          </wp:inline>
+        </w:drawing>
       </w:r>
     </w:p>
     <w:p/>
-    <w:p>
-      <w:r>
-        <w:t>Subsistema Servidor</w:t>
-      </w:r>
-    </w:p>
     <w:p/>
-    <w:p>
-      <w:r>
-        <w:t xml:space="preserve">Subsistema </w:t>
-      </w:r>
-      <w:proofErr w:type="spellStart"/>
-      <w:r>
-        <w:t>Movil</w:t>
-      </w:r>
-      <w:proofErr w:type="spellEnd"/>
-    </w:p>
-    <w:p/>
-    <w:p>
-      <w:r>
-        <w:t>Subsistema Web</w:t>
-      </w:r>
-    </w:p>
     <w:sectPr>
       <w:pgSz w:w="11906" w:h="16838"/>
       <w:pgMar w:top="1417" w:right="1701" w:bottom="1417" w:left="1701" w:header="708" w:footer="708" w:gutter="0"/>
@@ -779,6 +2900,178 @@
 <file path=word/numbering.xml><?xml version="1.0" encoding="utf-8"?>
 <w:numbering xmlns:ve="http://schemas.openxmlformats.org/markup-compatibility/2006" xmlns:o="urn:schemas-microsoft-com:office:office" xmlns:r="http://schemas.openxmlformats.org/officeDocument/2006/relationships" xmlns:m="http://schemas.openxmlformats.org/officeDocument/2006/math" xmlns:v="urn:schemas-microsoft-com:vml" xmlns:wp="http://schemas.openxmlformats.org/drawingml/2006/wordprocessingDrawing" xmlns:w10="urn:schemas-microsoft-com:office:word" xmlns:w="http://schemas.openxmlformats.org/wordprocessingml/2006/main" xmlns:wne="http://schemas.microsoft.com/office/word/2006/wordml">
   <w:abstractNum w:abstractNumId="0">
+    <w:nsid w:val="0AFA5488"/>
+    <w:multiLevelType w:val="multilevel"/>
+    <w:tmpl w:val="0C0A001F"/>
+    <w:lvl w:ilvl="0">
+      <w:start w:val="1"/>
+      <w:numFmt w:val="decimal"/>
+      <w:lvlText w:val="%1."/>
+      <w:lvlJc w:val="left"/>
+      <w:pPr>
+        <w:ind w:left="360" w:hanging="360"/>
+      </w:pPr>
+    </w:lvl>
+    <w:lvl w:ilvl="1">
+      <w:start w:val="1"/>
+      <w:numFmt w:val="decimal"/>
+      <w:lvlText w:val="%1.%2."/>
+      <w:lvlJc w:val="left"/>
+      <w:pPr>
+        <w:ind w:left="792" w:hanging="432"/>
+      </w:pPr>
+    </w:lvl>
+    <w:lvl w:ilvl="2">
+      <w:start w:val="1"/>
+      <w:numFmt w:val="decimal"/>
+      <w:lvlText w:val="%1.%2.%3."/>
+      <w:lvlJc w:val="left"/>
+      <w:pPr>
+        <w:ind w:left="1224" w:hanging="504"/>
+      </w:pPr>
+    </w:lvl>
+    <w:lvl w:ilvl="3">
+      <w:start w:val="1"/>
+      <w:numFmt w:val="decimal"/>
+      <w:lvlText w:val="%1.%2.%3.%4."/>
+      <w:lvlJc w:val="left"/>
+      <w:pPr>
+        <w:ind w:left="1728" w:hanging="648"/>
+      </w:pPr>
+    </w:lvl>
+    <w:lvl w:ilvl="4">
+      <w:start w:val="1"/>
+      <w:numFmt w:val="decimal"/>
+      <w:lvlText w:val="%1.%2.%3.%4.%5."/>
+      <w:lvlJc w:val="left"/>
+      <w:pPr>
+        <w:ind w:left="2232" w:hanging="792"/>
+      </w:pPr>
+    </w:lvl>
+    <w:lvl w:ilvl="5">
+      <w:start w:val="1"/>
+      <w:numFmt w:val="decimal"/>
+      <w:lvlText w:val="%1.%2.%3.%4.%5.%6."/>
+      <w:lvlJc w:val="left"/>
+      <w:pPr>
+        <w:ind w:left="2736" w:hanging="936"/>
+      </w:pPr>
+    </w:lvl>
+    <w:lvl w:ilvl="6">
+      <w:start w:val="1"/>
+      <w:numFmt w:val="decimal"/>
+      <w:lvlText w:val="%1.%2.%3.%4.%5.%6.%7."/>
+      <w:lvlJc w:val="left"/>
+      <w:pPr>
+        <w:ind w:left="3240" w:hanging="1080"/>
+      </w:pPr>
+    </w:lvl>
+    <w:lvl w:ilvl="7">
+      <w:start w:val="1"/>
+      <w:numFmt w:val="decimal"/>
+      <w:lvlText w:val="%1.%2.%3.%4.%5.%6.%7.%8."/>
+      <w:lvlJc w:val="left"/>
+      <w:pPr>
+        <w:ind w:left="3744" w:hanging="1224"/>
+      </w:pPr>
+    </w:lvl>
+    <w:lvl w:ilvl="8">
+      <w:start w:val="1"/>
+      <w:numFmt w:val="decimal"/>
+      <w:lvlText w:val="%1.%2.%3.%4.%5.%6.%7.%8.%9."/>
+      <w:lvlJc w:val="left"/>
+      <w:pPr>
+        <w:ind w:left="4320" w:hanging="1440"/>
+      </w:pPr>
+    </w:lvl>
+  </w:abstractNum>
+  <w:abstractNum w:abstractNumId="1">
+    <w:nsid w:val="0EFC0120"/>
+    <w:multiLevelType w:val="multilevel"/>
+    <w:tmpl w:val="0C0A001F"/>
+    <w:lvl w:ilvl="0">
+      <w:start w:val="1"/>
+      <w:numFmt w:val="decimal"/>
+      <w:lvlText w:val="%1."/>
+      <w:lvlJc w:val="left"/>
+      <w:pPr>
+        <w:ind w:left="360" w:hanging="360"/>
+      </w:pPr>
+    </w:lvl>
+    <w:lvl w:ilvl="1">
+      <w:start w:val="1"/>
+      <w:numFmt w:val="decimal"/>
+      <w:lvlText w:val="%1.%2."/>
+      <w:lvlJc w:val="left"/>
+      <w:pPr>
+        <w:ind w:left="792" w:hanging="432"/>
+      </w:pPr>
+    </w:lvl>
+    <w:lvl w:ilvl="2">
+      <w:start w:val="1"/>
+      <w:numFmt w:val="decimal"/>
+      <w:lvlText w:val="%1.%2.%3."/>
+      <w:lvlJc w:val="left"/>
+      <w:pPr>
+        <w:ind w:left="1224" w:hanging="504"/>
+      </w:pPr>
+    </w:lvl>
+    <w:lvl w:ilvl="3">
+      <w:start w:val="1"/>
+      <w:numFmt w:val="decimal"/>
+      <w:lvlText w:val="%1.%2.%3.%4."/>
+      <w:lvlJc w:val="left"/>
+      <w:pPr>
+        <w:ind w:left="1728" w:hanging="648"/>
+      </w:pPr>
+    </w:lvl>
+    <w:lvl w:ilvl="4">
+      <w:start w:val="1"/>
+      <w:numFmt w:val="decimal"/>
+      <w:lvlText w:val="%1.%2.%3.%4.%5."/>
+      <w:lvlJc w:val="left"/>
+      <w:pPr>
+        <w:ind w:left="2232" w:hanging="792"/>
+      </w:pPr>
+    </w:lvl>
+    <w:lvl w:ilvl="5">
+      <w:start w:val="1"/>
+      <w:numFmt w:val="decimal"/>
+      <w:lvlText w:val="%1.%2.%3.%4.%5.%6."/>
+      <w:lvlJc w:val="left"/>
+      <w:pPr>
+        <w:ind w:left="2736" w:hanging="936"/>
+      </w:pPr>
+    </w:lvl>
+    <w:lvl w:ilvl="6">
+      <w:start w:val="1"/>
+      <w:numFmt w:val="decimal"/>
+      <w:lvlText w:val="%1.%2.%3.%4.%5.%6.%7."/>
+      <w:lvlJc w:val="left"/>
+      <w:pPr>
+        <w:ind w:left="3240" w:hanging="1080"/>
+      </w:pPr>
+    </w:lvl>
+    <w:lvl w:ilvl="7">
+      <w:start w:val="1"/>
+      <w:numFmt w:val="decimal"/>
+      <w:lvlText w:val="%1.%2.%3.%4.%5.%6.%7.%8."/>
+      <w:lvlJc w:val="left"/>
+      <w:pPr>
+        <w:ind w:left="3744" w:hanging="1224"/>
+      </w:pPr>
+    </w:lvl>
+    <w:lvl w:ilvl="8">
+      <w:start w:val="1"/>
+      <w:numFmt w:val="decimal"/>
+      <w:lvlText w:val="%1.%2.%3.%4.%5.%6.%7.%8.%9."/>
+      <w:lvlJc w:val="left"/>
+      <w:pPr>
+        <w:ind w:left="4320" w:hanging="1440"/>
+      </w:pPr>
+    </w:lvl>
+  </w:abstractNum>
+  <w:abstractNum w:abstractNumId="2">
     <w:nsid w:val="10CA57DB"/>
     <w:multiLevelType w:val="hybridMultilevel"/>
     <w:tmpl w:val="C1AEDAE6"/>
@@ -793,7 +3086,7 @@
         <w:rFonts w:ascii="Calibri" w:eastAsiaTheme="minorEastAsia" w:hAnsi="Calibri" w:cs="Calibri" w:hint="default"/>
       </w:rPr>
     </w:lvl>
-    <w:lvl w:ilvl="1" w:tplc="0C0A0003" w:tentative="1">
+    <w:lvl w:ilvl="1" w:tplc="0C0A0003">
       <w:start w:val="1"/>
       <w:numFmt w:val="bullet"/>
       <w:lvlText w:val="o"/>
@@ -805,7 +3098,7 @@
         <w:rFonts w:ascii="Courier New" w:hAnsi="Courier New" w:cs="Courier New" w:hint="default"/>
       </w:rPr>
     </w:lvl>
-    <w:lvl w:ilvl="2" w:tplc="0C0A0005" w:tentative="1">
+    <w:lvl w:ilvl="2" w:tplc="0C0A0005">
       <w:start w:val="1"/>
       <w:numFmt w:val="bullet"/>
       <w:lvlText w:val=""/>
@@ -890,7 +3183,179 @@
       </w:rPr>
     </w:lvl>
   </w:abstractNum>
-  <w:abstractNum w:abstractNumId="1">
+  <w:abstractNum w:abstractNumId="3">
+    <w:nsid w:val="15796568"/>
+    <w:multiLevelType w:val="multilevel"/>
+    <w:tmpl w:val="0C0A001F"/>
+    <w:lvl w:ilvl="0">
+      <w:start w:val="1"/>
+      <w:numFmt w:val="decimal"/>
+      <w:lvlText w:val="%1."/>
+      <w:lvlJc w:val="left"/>
+      <w:pPr>
+        <w:ind w:left="360" w:hanging="360"/>
+      </w:pPr>
+    </w:lvl>
+    <w:lvl w:ilvl="1">
+      <w:start w:val="1"/>
+      <w:numFmt w:val="decimal"/>
+      <w:lvlText w:val="%1.%2."/>
+      <w:lvlJc w:val="left"/>
+      <w:pPr>
+        <w:ind w:left="792" w:hanging="432"/>
+      </w:pPr>
+    </w:lvl>
+    <w:lvl w:ilvl="2">
+      <w:start w:val="1"/>
+      <w:numFmt w:val="decimal"/>
+      <w:lvlText w:val="%1.%2.%3."/>
+      <w:lvlJc w:val="left"/>
+      <w:pPr>
+        <w:ind w:left="1224" w:hanging="504"/>
+      </w:pPr>
+    </w:lvl>
+    <w:lvl w:ilvl="3">
+      <w:start w:val="1"/>
+      <w:numFmt w:val="decimal"/>
+      <w:lvlText w:val="%1.%2.%3.%4."/>
+      <w:lvlJc w:val="left"/>
+      <w:pPr>
+        <w:ind w:left="1728" w:hanging="648"/>
+      </w:pPr>
+    </w:lvl>
+    <w:lvl w:ilvl="4">
+      <w:start w:val="1"/>
+      <w:numFmt w:val="decimal"/>
+      <w:lvlText w:val="%1.%2.%3.%4.%5."/>
+      <w:lvlJc w:val="left"/>
+      <w:pPr>
+        <w:ind w:left="2232" w:hanging="792"/>
+      </w:pPr>
+    </w:lvl>
+    <w:lvl w:ilvl="5">
+      <w:start w:val="1"/>
+      <w:numFmt w:val="decimal"/>
+      <w:lvlText w:val="%1.%2.%3.%4.%5.%6."/>
+      <w:lvlJc w:val="left"/>
+      <w:pPr>
+        <w:ind w:left="2736" w:hanging="936"/>
+      </w:pPr>
+    </w:lvl>
+    <w:lvl w:ilvl="6">
+      <w:start w:val="1"/>
+      <w:numFmt w:val="decimal"/>
+      <w:lvlText w:val="%1.%2.%3.%4.%5.%6.%7."/>
+      <w:lvlJc w:val="left"/>
+      <w:pPr>
+        <w:ind w:left="3240" w:hanging="1080"/>
+      </w:pPr>
+    </w:lvl>
+    <w:lvl w:ilvl="7">
+      <w:start w:val="1"/>
+      <w:numFmt w:val="decimal"/>
+      <w:lvlText w:val="%1.%2.%3.%4.%5.%6.%7.%8."/>
+      <w:lvlJc w:val="left"/>
+      <w:pPr>
+        <w:ind w:left="3744" w:hanging="1224"/>
+      </w:pPr>
+    </w:lvl>
+    <w:lvl w:ilvl="8">
+      <w:start w:val="1"/>
+      <w:numFmt w:val="decimal"/>
+      <w:lvlText w:val="%1.%2.%3.%4.%5.%6.%7.%8.%9."/>
+      <w:lvlJc w:val="left"/>
+      <w:pPr>
+        <w:ind w:left="4320" w:hanging="1440"/>
+      </w:pPr>
+    </w:lvl>
+  </w:abstractNum>
+  <w:abstractNum w:abstractNumId="4">
+    <w:nsid w:val="2AB932A8"/>
+    <w:multiLevelType w:val="multilevel"/>
+    <w:tmpl w:val="0C0A001F"/>
+    <w:lvl w:ilvl="0">
+      <w:start w:val="1"/>
+      <w:numFmt w:val="decimal"/>
+      <w:lvlText w:val="%1."/>
+      <w:lvlJc w:val="left"/>
+      <w:pPr>
+        <w:ind w:left="360" w:hanging="360"/>
+      </w:pPr>
+    </w:lvl>
+    <w:lvl w:ilvl="1">
+      <w:start w:val="1"/>
+      <w:numFmt w:val="decimal"/>
+      <w:lvlText w:val="%1.%2."/>
+      <w:lvlJc w:val="left"/>
+      <w:pPr>
+        <w:ind w:left="792" w:hanging="432"/>
+      </w:pPr>
+    </w:lvl>
+    <w:lvl w:ilvl="2">
+      <w:start w:val="1"/>
+      <w:numFmt w:val="decimal"/>
+      <w:lvlText w:val="%1.%2.%3."/>
+      <w:lvlJc w:val="left"/>
+      <w:pPr>
+        <w:ind w:left="1224" w:hanging="504"/>
+      </w:pPr>
+    </w:lvl>
+    <w:lvl w:ilvl="3">
+      <w:start w:val="1"/>
+      <w:numFmt w:val="decimal"/>
+      <w:lvlText w:val="%1.%2.%3.%4."/>
+      <w:lvlJc w:val="left"/>
+      <w:pPr>
+        <w:ind w:left="1728" w:hanging="648"/>
+      </w:pPr>
+    </w:lvl>
+    <w:lvl w:ilvl="4">
+      <w:start w:val="1"/>
+      <w:numFmt w:val="decimal"/>
+      <w:lvlText w:val="%1.%2.%3.%4.%5."/>
+      <w:lvlJc w:val="left"/>
+      <w:pPr>
+        <w:ind w:left="2232" w:hanging="792"/>
+      </w:pPr>
+    </w:lvl>
+    <w:lvl w:ilvl="5">
+      <w:start w:val="1"/>
+      <w:numFmt w:val="decimal"/>
+      <w:lvlText w:val="%1.%2.%3.%4.%5.%6."/>
+      <w:lvlJc w:val="left"/>
+      <w:pPr>
+        <w:ind w:left="2736" w:hanging="936"/>
+      </w:pPr>
+    </w:lvl>
+    <w:lvl w:ilvl="6">
+      <w:start w:val="1"/>
+      <w:numFmt w:val="decimal"/>
+      <w:lvlText w:val="%1.%2.%3.%4.%5.%6.%7."/>
+      <w:lvlJc w:val="left"/>
+      <w:pPr>
+        <w:ind w:left="3240" w:hanging="1080"/>
+      </w:pPr>
+    </w:lvl>
+    <w:lvl w:ilvl="7">
+      <w:start w:val="1"/>
+      <w:numFmt w:val="decimal"/>
+      <w:lvlText w:val="%1.%2.%3.%4.%5.%6.%7.%8."/>
+      <w:lvlJc w:val="left"/>
+      <w:pPr>
+        <w:ind w:left="3744" w:hanging="1224"/>
+      </w:pPr>
+    </w:lvl>
+    <w:lvl w:ilvl="8">
+      <w:start w:val="1"/>
+      <w:numFmt w:val="decimal"/>
+      <w:lvlText w:val="%1.%2.%3.%4.%5.%6.%7.%8.%9."/>
+      <w:lvlJc w:val="left"/>
+      <w:pPr>
+        <w:ind w:left="4320" w:hanging="1440"/>
+      </w:pPr>
+    </w:lvl>
+  </w:abstractNum>
+  <w:abstractNum w:abstractNumId="5">
     <w:nsid w:val="2B562C25"/>
     <w:multiLevelType w:val="multilevel"/>
     <w:tmpl w:val="0C0A001F"/>
@@ -976,7 +3441,7 @@
       </w:pPr>
     </w:lvl>
   </w:abstractNum>
-  <w:abstractNum w:abstractNumId="2">
+  <w:abstractNum w:abstractNumId="6">
     <w:nsid w:val="3C8734C5"/>
     <w:multiLevelType w:val="multilevel"/>
     <w:tmpl w:val="0C0A001F"/>
@@ -1062,7 +3527,7 @@
       </w:pPr>
     </w:lvl>
   </w:abstractNum>
-  <w:abstractNum w:abstractNumId="3">
+  <w:abstractNum w:abstractNumId="7">
     <w:nsid w:val="40A35EDD"/>
     <w:multiLevelType w:val="multilevel"/>
     <w:tmpl w:val="0C0A001F"/>
@@ -1148,7 +3613,93 @@
       </w:pPr>
     </w:lvl>
   </w:abstractNum>
-  <w:abstractNum w:abstractNumId="4">
+  <w:abstractNum w:abstractNumId="8">
+    <w:nsid w:val="496749E0"/>
+    <w:multiLevelType w:val="multilevel"/>
+    <w:tmpl w:val="0C0A001F"/>
+    <w:lvl w:ilvl="0">
+      <w:start w:val="1"/>
+      <w:numFmt w:val="decimal"/>
+      <w:lvlText w:val="%1."/>
+      <w:lvlJc w:val="left"/>
+      <w:pPr>
+        <w:ind w:left="360" w:hanging="360"/>
+      </w:pPr>
+    </w:lvl>
+    <w:lvl w:ilvl="1">
+      <w:start w:val="1"/>
+      <w:numFmt w:val="decimal"/>
+      <w:lvlText w:val="%1.%2."/>
+      <w:lvlJc w:val="left"/>
+      <w:pPr>
+        <w:ind w:left="792" w:hanging="432"/>
+      </w:pPr>
+    </w:lvl>
+    <w:lvl w:ilvl="2">
+      <w:start w:val="1"/>
+      <w:numFmt w:val="decimal"/>
+      <w:lvlText w:val="%1.%2.%3."/>
+      <w:lvlJc w:val="left"/>
+      <w:pPr>
+        <w:ind w:left="1224" w:hanging="504"/>
+      </w:pPr>
+    </w:lvl>
+    <w:lvl w:ilvl="3">
+      <w:start w:val="1"/>
+      <w:numFmt w:val="decimal"/>
+      <w:lvlText w:val="%1.%2.%3.%4."/>
+      <w:lvlJc w:val="left"/>
+      <w:pPr>
+        <w:ind w:left="1728" w:hanging="648"/>
+      </w:pPr>
+    </w:lvl>
+    <w:lvl w:ilvl="4">
+      <w:start w:val="1"/>
+      <w:numFmt w:val="decimal"/>
+      <w:lvlText w:val="%1.%2.%3.%4.%5."/>
+      <w:lvlJc w:val="left"/>
+      <w:pPr>
+        <w:ind w:left="2232" w:hanging="792"/>
+      </w:pPr>
+    </w:lvl>
+    <w:lvl w:ilvl="5">
+      <w:start w:val="1"/>
+      <w:numFmt w:val="decimal"/>
+      <w:lvlText w:val="%1.%2.%3.%4.%5.%6."/>
+      <w:lvlJc w:val="left"/>
+      <w:pPr>
+        <w:ind w:left="2736" w:hanging="936"/>
+      </w:pPr>
+    </w:lvl>
+    <w:lvl w:ilvl="6">
+      <w:start w:val="1"/>
+      <w:numFmt w:val="decimal"/>
+      <w:lvlText w:val="%1.%2.%3.%4.%5.%6.%7."/>
+      <w:lvlJc w:val="left"/>
+      <w:pPr>
+        <w:ind w:left="3240" w:hanging="1080"/>
+      </w:pPr>
+    </w:lvl>
+    <w:lvl w:ilvl="7">
+      <w:start w:val="1"/>
+      <w:numFmt w:val="decimal"/>
+      <w:lvlText w:val="%1.%2.%3.%4.%5.%6.%7.%8."/>
+      <w:lvlJc w:val="left"/>
+      <w:pPr>
+        <w:ind w:left="3744" w:hanging="1224"/>
+      </w:pPr>
+    </w:lvl>
+    <w:lvl w:ilvl="8">
+      <w:start w:val="1"/>
+      <w:numFmt w:val="decimal"/>
+      <w:lvlText w:val="%1.%2.%3.%4.%5.%6.%7.%8.%9."/>
+      <w:lvlJc w:val="left"/>
+      <w:pPr>
+        <w:ind w:left="4320" w:hanging="1440"/>
+      </w:pPr>
+    </w:lvl>
+  </w:abstractNum>
+  <w:abstractNum w:abstractNumId="9">
     <w:nsid w:val="572E5B10"/>
     <w:multiLevelType w:val="multilevel"/>
     <w:tmpl w:val="0C0A001F"/>
@@ -1234,7 +3785,7 @@
       </w:pPr>
     </w:lvl>
   </w:abstractNum>
-  <w:abstractNum w:abstractNumId="5">
+  <w:abstractNum w:abstractNumId="10">
     <w:nsid w:val="5EA06E35"/>
     <w:multiLevelType w:val="multilevel"/>
     <w:tmpl w:val="0C0A001F"/>
@@ -1320,7 +3871,7 @@
       </w:pPr>
     </w:lvl>
   </w:abstractNum>
-  <w:abstractNum w:abstractNumId="6">
+  <w:abstractNum w:abstractNumId="11">
     <w:nsid w:val="69467E84"/>
     <w:multiLevelType w:val="multilevel"/>
     <w:tmpl w:val="0C0A001F"/>
@@ -1406,26 +3957,308 @@
       </w:pPr>
     </w:lvl>
   </w:abstractNum>
+  <w:abstractNum w:abstractNumId="12">
+    <w:nsid w:val="6E6C7112"/>
+    <w:multiLevelType w:val="multilevel"/>
+    <w:tmpl w:val="0C0A001F"/>
+    <w:lvl w:ilvl="0">
+      <w:start w:val="1"/>
+      <w:numFmt w:val="decimal"/>
+      <w:lvlText w:val="%1."/>
+      <w:lvlJc w:val="left"/>
+      <w:pPr>
+        <w:ind w:left="360" w:hanging="360"/>
+      </w:pPr>
+    </w:lvl>
+    <w:lvl w:ilvl="1">
+      <w:start w:val="1"/>
+      <w:numFmt w:val="decimal"/>
+      <w:lvlText w:val="%1.%2."/>
+      <w:lvlJc w:val="left"/>
+      <w:pPr>
+        <w:ind w:left="792" w:hanging="432"/>
+      </w:pPr>
+    </w:lvl>
+    <w:lvl w:ilvl="2">
+      <w:start w:val="1"/>
+      <w:numFmt w:val="decimal"/>
+      <w:lvlText w:val="%1.%2.%3."/>
+      <w:lvlJc w:val="left"/>
+      <w:pPr>
+        <w:ind w:left="1224" w:hanging="504"/>
+      </w:pPr>
+    </w:lvl>
+    <w:lvl w:ilvl="3">
+      <w:start w:val="1"/>
+      <w:numFmt w:val="decimal"/>
+      <w:lvlText w:val="%1.%2.%3.%4."/>
+      <w:lvlJc w:val="left"/>
+      <w:pPr>
+        <w:ind w:left="1728" w:hanging="648"/>
+      </w:pPr>
+    </w:lvl>
+    <w:lvl w:ilvl="4">
+      <w:start w:val="1"/>
+      <w:numFmt w:val="decimal"/>
+      <w:lvlText w:val="%1.%2.%3.%4.%5."/>
+      <w:lvlJc w:val="left"/>
+      <w:pPr>
+        <w:ind w:left="2232" w:hanging="792"/>
+      </w:pPr>
+    </w:lvl>
+    <w:lvl w:ilvl="5">
+      <w:start w:val="1"/>
+      <w:numFmt w:val="decimal"/>
+      <w:lvlText w:val="%1.%2.%3.%4.%5.%6."/>
+      <w:lvlJc w:val="left"/>
+      <w:pPr>
+        <w:ind w:left="2736" w:hanging="936"/>
+      </w:pPr>
+    </w:lvl>
+    <w:lvl w:ilvl="6">
+      <w:start w:val="1"/>
+      <w:numFmt w:val="decimal"/>
+      <w:lvlText w:val="%1.%2.%3.%4.%5.%6.%7."/>
+      <w:lvlJc w:val="left"/>
+      <w:pPr>
+        <w:ind w:left="3240" w:hanging="1080"/>
+      </w:pPr>
+    </w:lvl>
+    <w:lvl w:ilvl="7">
+      <w:start w:val="1"/>
+      <w:numFmt w:val="decimal"/>
+      <w:lvlText w:val="%1.%2.%3.%4.%5.%6.%7.%8."/>
+      <w:lvlJc w:val="left"/>
+      <w:pPr>
+        <w:ind w:left="3744" w:hanging="1224"/>
+      </w:pPr>
+    </w:lvl>
+    <w:lvl w:ilvl="8">
+      <w:start w:val="1"/>
+      <w:numFmt w:val="decimal"/>
+      <w:lvlText w:val="%1.%2.%3.%4.%5.%6.%7.%8.%9."/>
+      <w:lvlJc w:val="left"/>
+      <w:pPr>
+        <w:ind w:left="4320" w:hanging="1440"/>
+      </w:pPr>
+    </w:lvl>
+  </w:abstractNum>
+  <w:abstractNum w:abstractNumId="13">
+    <w:nsid w:val="709B33F4"/>
+    <w:multiLevelType w:val="multilevel"/>
+    <w:tmpl w:val="0C0A001F"/>
+    <w:lvl w:ilvl="0">
+      <w:start w:val="1"/>
+      <w:numFmt w:val="decimal"/>
+      <w:lvlText w:val="%1."/>
+      <w:lvlJc w:val="left"/>
+      <w:pPr>
+        <w:ind w:left="360" w:hanging="360"/>
+      </w:pPr>
+    </w:lvl>
+    <w:lvl w:ilvl="1">
+      <w:start w:val="1"/>
+      <w:numFmt w:val="decimal"/>
+      <w:lvlText w:val="%1.%2."/>
+      <w:lvlJc w:val="left"/>
+      <w:pPr>
+        <w:ind w:left="792" w:hanging="432"/>
+      </w:pPr>
+    </w:lvl>
+    <w:lvl w:ilvl="2">
+      <w:start w:val="1"/>
+      <w:numFmt w:val="decimal"/>
+      <w:lvlText w:val="%1.%2.%3."/>
+      <w:lvlJc w:val="left"/>
+      <w:pPr>
+        <w:ind w:left="1224" w:hanging="504"/>
+      </w:pPr>
+    </w:lvl>
+    <w:lvl w:ilvl="3">
+      <w:start w:val="1"/>
+      <w:numFmt w:val="decimal"/>
+      <w:lvlText w:val="%1.%2.%3.%4."/>
+      <w:lvlJc w:val="left"/>
+      <w:pPr>
+        <w:ind w:left="1728" w:hanging="648"/>
+      </w:pPr>
+    </w:lvl>
+    <w:lvl w:ilvl="4">
+      <w:start w:val="1"/>
+      <w:numFmt w:val="decimal"/>
+      <w:lvlText w:val="%1.%2.%3.%4.%5."/>
+      <w:lvlJc w:val="left"/>
+      <w:pPr>
+        <w:ind w:left="2232" w:hanging="792"/>
+      </w:pPr>
+    </w:lvl>
+    <w:lvl w:ilvl="5">
+      <w:start w:val="1"/>
+      <w:numFmt w:val="decimal"/>
+      <w:lvlText w:val="%1.%2.%3.%4.%5.%6."/>
+      <w:lvlJc w:val="left"/>
+      <w:pPr>
+        <w:ind w:left="2736" w:hanging="936"/>
+      </w:pPr>
+    </w:lvl>
+    <w:lvl w:ilvl="6">
+      <w:start w:val="1"/>
+      <w:numFmt w:val="decimal"/>
+      <w:lvlText w:val="%1.%2.%3.%4.%5.%6.%7."/>
+      <w:lvlJc w:val="left"/>
+      <w:pPr>
+        <w:ind w:left="3240" w:hanging="1080"/>
+      </w:pPr>
+    </w:lvl>
+    <w:lvl w:ilvl="7">
+      <w:start w:val="1"/>
+      <w:numFmt w:val="decimal"/>
+      <w:lvlText w:val="%1.%2.%3.%4.%5.%6.%7.%8."/>
+      <w:lvlJc w:val="left"/>
+      <w:pPr>
+        <w:ind w:left="3744" w:hanging="1224"/>
+      </w:pPr>
+    </w:lvl>
+    <w:lvl w:ilvl="8">
+      <w:start w:val="1"/>
+      <w:numFmt w:val="decimal"/>
+      <w:lvlText w:val="%1.%2.%3.%4.%5.%6.%7.%8.%9."/>
+      <w:lvlJc w:val="left"/>
+      <w:pPr>
+        <w:ind w:left="4320" w:hanging="1440"/>
+      </w:pPr>
+    </w:lvl>
+  </w:abstractNum>
+  <w:abstractNum w:abstractNumId="14">
+    <w:nsid w:val="794114AB"/>
+    <w:multiLevelType w:val="multilevel"/>
+    <w:tmpl w:val="0C0A001F"/>
+    <w:lvl w:ilvl="0">
+      <w:start w:val="1"/>
+      <w:numFmt w:val="decimal"/>
+      <w:lvlText w:val="%1."/>
+      <w:lvlJc w:val="left"/>
+      <w:pPr>
+        <w:ind w:left="360" w:hanging="360"/>
+      </w:pPr>
+    </w:lvl>
+    <w:lvl w:ilvl="1">
+      <w:start w:val="1"/>
+      <w:numFmt w:val="decimal"/>
+      <w:lvlText w:val="%1.%2."/>
+      <w:lvlJc w:val="left"/>
+      <w:pPr>
+        <w:ind w:left="792" w:hanging="432"/>
+      </w:pPr>
+    </w:lvl>
+    <w:lvl w:ilvl="2">
+      <w:start w:val="1"/>
+      <w:numFmt w:val="decimal"/>
+      <w:lvlText w:val="%1.%2.%3."/>
+      <w:lvlJc w:val="left"/>
+      <w:pPr>
+        <w:ind w:left="1224" w:hanging="504"/>
+      </w:pPr>
+    </w:lvl>
+    <w:lvl w:ilvl="3">
+      <w:start w:val="1"/>
+      <w:numFmt w:val="decimal"/>
+      <w:lvlText w:val="%1.%2.%3.%4."/>
+      <w:lvlJc w:val="left"/>
+      <w:pPr>
+        <w:ind w:left="1728" w:hanging="648"/>
+      </w:pPr>
+    </w:lvl>
+    <w:lvl w:ilvl="4">
+      <w:start w:val="1"/>
+      <w:numFmt w:val="decimal"/>
+      <w:lvlText w:val="%1.%2.%3.%4.%5."/>
+      <w:lvlJc w:val="left"/>
+      <w:pPr>
+        <w:ind w:left="2232" w:hanging="792"/>
+      </w:pPr>
+    </w:lvl>
+    <w:lvl w:ilvl="5">
+      <w:start w:val="1"/>
+      <w:numFmt w:val="decimal"/>
+      <w:lvlText w:val="%1.%2.%3.%4.%5.%6."/>
+      <w:lvlJc w:val="left"/>
+      <w:pPr>
+        <w:ind w:left="2736" w:hanging="936"/>
+      </w:pPr>
+    </w:lvl>
+    <w:lvl w:ilvl="6">
+      <w:start w:val="1"/>
+      <w:numFmt w:val="decimal"/>
+      <w:lvlText w:val="%1.%2.%3.%4.%5.%6.%7."/>
+      <w:lvlJc w:val="left"/>
+      <w:pPr>
+        <w:ind w:left="3240" w:hanging="1080"/>
+      </w:pPr>
+    </w:lvl>
+    <w:lvl w:ilvl="7">
+      <w:start w:val="1"/>
+      <w:numFmt w:val="decimal"/>
+      <w:lvlText w:val="%1.%2.%3.%4.%5.%6.%7.%8."/>
+      <w:lvlJc w:val="left"/>
+      <w:pPr>
+        <w:ind w:left="3744" w:hanging="1224"/>
+      </w:pPr>
+    </w:lvl>
+    <w:lvl w:ilvl="8">
+      <w:start w:val="1"/>
+      <w:numFmt w:val="decimal"/>
+      <w:lvlText w:val="%1.%2.%3.%4.%5.%6.%7.%8.%9."/>
+      <w:lvlJc w:val="left"/>
+      <w:pPr>
+        <w:ind w:left="4320" w:hanging="1440"/>
+      </w:pPr>
+    </w:lvl>
+  </w:abstractNum>
   <w:num w:numId="1">
+    <w:abstractNumId w:val="7"/>
+  </w:num>
+  <w:num w:numId="2">
+    <w:abstractNumId w:val="6"/>
+  </w:num>
+  <w:num w:numId="3">
+    <w:abstractNumId w:val="5"/>
+  </w:num>
+  <w:num w:numId="4">
+    <w:abstractNumId w:val="11"/>
+  </w:num>
+  <w:num w:numId="5">
+    <w:abstractNumId w:val="10"/>
+  </w:num>
+  <w:num w:numId="6">
+    <w:abstractNumId w:val="9"/>
+  </w:num>
+  <w:num w:numId="7">
+    <w:abstractNumId w:val="2"/>
+  </w:num>
+  <w:num w:numId="8">
+    <w:abstractNumId w:val="14"/>
+  </w:num>
+  <w:num w:numId="9">
     <w:abstractNumId w:val="3"/>
   </w:num>
-  <w:num w:numId="2">
-    <w:abstractNumId w:val="2"/>
+  <w:num w:numId="10">
+    <w:abstractNumId w:val="0"/>
   </w:num>
-  <w:num w:numId="3">
+  <w:num w:numId="11">
+    <w:abstractNumId w:val="12"/>
+  </w:num>
+  <w:num w:numId="12">
+    <w:abstractNumId w:val="4"/>
+  </w:num>
+  <w:num w:numId="13">
     <w:abstractNumId w:val="1"/>
   </w:num>
-  <w:num w:numId="4">
-    <w:abstractNumId w:val="6"/>
+  <w:num w:numId="14">
+    <w:abstractNumId w:val="13"/>
   </w:num>
-  <w:num w:numId="5">
-    <w:abstractNumId w:val="5"/>
-  </w:num>
-  <w:num w:numId="6">
-    <w:abstractNumId w:val="4"/>
-  </w:num>
-  <w:num w:numId="7">
-    <w:abstractNumId w:val="0"/>
+  <w:num w:numId="15">
+    <w:abstractNumId w:val="8"/>
   </w:num>
 </w:numbering>
 </file>
@@ -1784,6 +4617,55 @@
       <w:contextualSpacing/>
     </w:pPr>
   </w:style>
+  <w:style w:type="paragraph" w:styleId="TDC1">
+    <w:name w:val="toc 1"/>
+    <w:basedOn w:val="Normal"/>
+    <w:next w:val="Normal"/>
+    <w:autoRedefine/>
+    <w:uiPriority w:val="39"/>
+    <w:unhideWhenUsed/>
+    <w:rsid w:val="0069732B"/>
+    <w:pPr>
+      <w:spacing w:after="100"/>
+    </w:pPr>
+  </w:style>
+  <w:style w:type="paragraph" w:styleId="TDC2">
+    <w:name w:val="toc 2"/>
+    <w:basedOn w:val="Normal"/>
+    <w:next w:val="Normal"/>
+    <w:autoRedefine/>
+    <w:uiPriority w:val="39"/>
+    <w:unhideWhenUsed/>
+    <w:rsid w:val="0069732B"/>
+    <w:pPr>
+      <w:spacing w:after="100"/>
+      <w:ind w:left="220"/>
+    </w:pPr>
+  </w:style>
+  <w:style w:type="paragraph" w:styleId="TDC3">
+    <w:name w:val="toc 3"/>
+    <w:basedOn w:val="Normal"/>
+    <w:next w:val="Normal"/>
+    <w:autoRedefine/>
+    <w:uiPriority w:val="39"/>
+    <w:unhideWhenUsed/>
+    <w:rsid w:val="0069732B"/>
+    <w:pPr>
+      <w:spacing w:after="100"/>
+      <w:ind w:left="440"/>
+    </w:pPr>
+  </w:style>
+  <w:style w:type="character" w:styleId="Hipervnculo">
+    <w:name w:val="Hyperlink"/>
+    <w:basedOn w:val="Fuentedeprrafopredeter"/>
+    <w:uiPriority w:val="99"/>
+    <w:unhideWhenUsed/>
+    <w:rsid w:val="0069732B"/>
+    <w:rPr>
+      <w:color w:val="0000FF" w:themeColor="hyperlink"/>
+      <w:u w:val="single"/>
+    </w:rPr>
+  </w:style>
 </w:styles>
 </file>
 

</xml_diff>